<commit_message>
Cambios realizados y mejoramiento de documentos en diagramas
</commit_message>
<xml_diff>
--- a/FD02-EPIS-Informe Vision.docx
+++ b/FD02-EPIS-Informe Vision.docx
@@ -1,6 +1,6 @@
 
 <file path=word/document.xml><?xml version="1.0" encoding="utf-8"?>
-<w:document xmlns:wpc="http://schemas.microsoft.com/office/word/2010/wordprocessingCanvas" xmlns:cx="http://schemas.microsoft.com/office/drawing/2014/chartex" xmlns:cx1="http://schemas.microsoft.com/office/drawing/2015/9/8/chartex" xmlns:cx2="http://schemas.microsoft.com/office/drawing/2015/10/21/chartex" xmlns:cx3="http://schemas.microsoft.com/office/drawing/2016/5/9/chartex" xmlns:cx4="http://schemas.microsoft.com/office/drawing/2016/5/10/chartex" xmlns:cx5="http://schemas.microsoft.com/office/drawing/2016/5/11/chartex" xmlns:cx6="http://schemas.microsoft.com/office/drawing/2016/5/12/chartex" xmlns:cx7="http://schemas.microsoft.com/office/drawing/2016/5/13/chartex" xmlns:cx8="http://schemas.microsoft.com/office/drawing/2016/5/14/chartex" xmlns:mc="http://schemas.openxmlformats.org/markup-compatibility/2006" xmlns:aink="http://schemas.microsoft.com/office/drawing/2016/ink" xmlns:am3d="http://schemas.microsoft.com/office/drawing/2017/model3d" xmlns:o="urn:schemas-microsoft-com:office:office" xmlns:oel="http://schemas.microsoft.com/office/2019/extlst" xmlns:r="http://schemas.openxmlformats.org/officeDocument/2006/relationships" xmlns:m="http://schemas.openxmlformats.org/officeDocument/2006/math" xmlns:v="urn:schemas-microsoft-com:vml" xmlns:wp14="http://schemas.microsoft.com/office/word/2010/wordprocessingDrawing" xmlns:wp="http://schemas.openxmlformats.org/drawingml/2006/wordprocessingDrawing" xmlns:w10="urn:schemas-microsoft-com:office:word" xmlns:w="http://schemas.openxmlformats.org/wordprocessingml/2006/main" xmlns:w14="http://schemas.microsoft.com/office/word/2010/wordml" xmlns:w15="http://schemas.microsoft.com/office/word/2012/wordml" xmlns:w16cex="http://schemas.microsoft.com/office/word/2018/wordml/cex" xmlns:w16cid="http://schemas.microsoft.com/office/word/2016/wordml/cid" xmlns:w16="http://schemas.microsoft.com/office/word/2018/wordml" xmlns:w16du="http://schemas.microsoft.com/office/word/2023/wordml/word16du" xmlns:w16sdtdh="http://schemas.microsoft.com/office/word/2020/wordml/sdtdatahash" xmlns:w16sdtfl="http://schemas.microsoft.com/office/word/2024/wordml/sdtformatlock" xmlns:w16se="http://schemas.microsoft.com/office/word/2015/wordml/symex" xmlns:wpg="http://schemas.microsoft.com/office/word/2010/wordprocessingGroup" xmlns:wpi="http://schemas.microsoft.com/office/word/2010/wordprocessingInk" xmlns:wne="http://schemas.microsoft.com/office/word/2006/wordml" xmlns:wps="http://schemas.microsoft.com/office/word/2010/wordprocessingShape" mc:Ignorable="w14 w15 w16se w16cid w16 w16cex w16sdtdh w16sdtfl w16du wp14">
+<w:document xmlns:wpc="http://schemas.microsoft.com/office/word/2010/wordprocessingCanvas" xmlns:cx="http://schemas.microsoft.com/office/drawing/2014/chartex" xmlns:cx1="http://schemas.microsoft.com/office/drawing/2015/9/8/chartex" xmlns:cx2="http://schemas.microsoft.com/office/drawing/2015/10/21/chartex" xmlns:cx3="http://schemas.microsoft.com/office/drawing/2016/5/9/chartex" xmlns:cx4="http://schemas.microsoft.com/office/drawing/2016/5/10/chartex" xmlns:cx5="http://schemas.microsoft.com/office/drawing/2016/5/11/chartex" xmlns:cx6="http://schemas.microsoft.com/office/drawing/2016/5/12/chartex" xmlns:cx7="http://schemas.microsoft.com/office/drawing/2016/5/13/chartex" xmlns:cx8="http://schemas.microsoft.com/office/drawing/2016/5/14/chartex" xmlns:mc="http://schemas.openxmlformats.org/markup-compatibility/2006" xmlns:aink="http://schemas.microsoft.com/office/drawing/2016/ink" xmlns:am3d="http://schemas.microsoft.com/office/drawing/2017/model3d" xmlns:o="urn:schemas-microsoft-com:office:office" xmlns:r="http://schemas.openxmlformats.org/officeDocument/2006/relationships" xmlns:m="http://schemas.openxmlformats.org/officeDocument/2006/math" xmlns:v="urn:schemas-microsoft-com:vml" xmlns:wp14="http://schemas.microsoft.com/office/word/2010/wordprocessingDrawing" xmlns:wp="http://schemas.openxmlformats.org/drawingml/2006/wordprocessingDrawing" xmlns:w10="urn:schemas-microsoft-com:office:word" xmlns:w="http://schemas.openxmlformats.org/wordprocessingml/2006/main" xmlns:w14="http://schemas.microsoft.com/office/word/2010/wordml" xmlns:w15="http://schemas.microsoft.com/office/word/2012/wordml" xmlns:w16cex="http://schemas.microsoft.com/office/word/2018/wordml/cex" xmlns:w16cid="http://schemas.microsoft.com/office/word/2016/wordml/cid" xmlns:w16="http://schemas.microsoft.com/office/word/2018/wordml" xmlns:w16se="http://schemas.microsoft.com/office/word/2015/wordml/symex" xmlns:wpg="http://schemas.microsoft.com/office/word/2010/wordprocessingGroup" xmlns:wpi="http://schemas.microsoft.com/office/word/2010/wordprocessingInk" xmlns:wne="http://schemas.microsoft.com/office/word/2006/wordml" xmlns:wps="http://schemas.microsoft.com/office/word/2010/wordprocessingShape" mc:Ignorable="w14 w15 w16se w16cid w16 w16cex wp14">
   <w:body>
     <w:p>
       <w:pPr>
@@ -673,7 +673,16 @@
           <w:szCs w:val="24"/>
         </w:rPr>
         <w:tab/>
-        <w:t xml:space="preserve">       </w:t>
+        <w:t xml:space="preserve">    </w:t>
+      </w:r>
+      <w:proofErr w:type="gramStart"/>
+      <w:r>
+        <w:rPr>
+          <w:rFonts w:ascii="Times New Roman" w:eastAsia="Times New Roman" w:hAnsi="Times New Roman" w:cs="Times New Roman"/>
+          <w:sz w:val="24"/>
+          <w:szCs w:val="24"/>
+        </w:rPr>
+        <w:t xml:space="preserve">   </w:t>
       </w:r>
       <w:r>
         <w:rPr>
@@ -682,7 +691,17 @@
           <w:sz w:val="30"/>
           <w:szCs w:val="30"/>
         </w:rPr>
-        <w:t>(2021070015)</w:t>
+        <w:t>(</w:t>
+      </w:r>
+      <w:proofErr w:type="gramEnd"/>
+      <w:r>
+        <w:rPr>
+          <w:rFonts w:ascii="Arial" w:eastAsia="Arial" w:hAnsi="Arial" w:cs="Arial"/>
+          <w:b/>
+          <w:sz w:val="30"/>
+          <w:szCs w:val="30"/>
+        </w:rPr>
+        <w:t>2021070015)</w:t>
       </w:r>
       <w:r>
         <w:rPr>
@@ -1749,6 +1768,7 @@
           <w:docPartUnique/>
         </w:docPartObj>
       </w:sdtPr>
+      <w:sdtEndPr/>
       <w:sdtContent>
         <w:p>
           <w:pPr>
@@ -2408,7 +2428,16 @@
               <w:sz w:val="18"/>
               <w:szCs w:val="18"/>
             </w:rPr>
-            <w:t>Definición del problema</w:t>
+            <w:t>Definición del problem</w:t>
+          </w:r>
+          <w:r>
+            <w:rPr>
+              <w:rFonts w:ascii="Arial" w:eastAsia="Arial" w:hAnsi="Arial" w:cs="Arial"/>
+              <w:color w:val="000000"/>
+              <w:sz w:val="18"/>
+              <w:szCs w:val="18"/>
+            </w:rPr>
+            <w:t>a</w:t>
           </w:r>
           <w:r>
             <w:rPr>
@@ -2777,7 +2806,16 @@
               <w:sz w:val="18"/>
               <w:szCs w:val="18"/>
             </w:rPr>
-            <w:t>Perfiles de los interesados</w:t>
+            <w:t>Perfiles de los int</w:t>
+          </w:r>
+          <w:r>
+            <w:rPr>
+              <w:rFonts w:ascii="Arial" w:eastAsia="Arial" w:hAnsi="Arial" w:cs="Arial"/>
+              <w:color w:val="000000"/>
+              <w:sz w:val="18"/>
+              <w:szCs w:val="18"/>
+            </w:rPr>
+            <w:t>eresados</w:t>
           </w:r>
           <w:r>
             <w:rPr>
@@ -3441,7 +3479,16 @@
               <w:sz w:val="18"/>
               <w:szCs w:val="18"/>
             </w:rPr>
-            <w:t>Características del producto</w:t>
+            <w:t>Característica</w:t>
+          </w:r>
+          <w:r>
+            <w:rPr>
+              <w:rFonts w:ascii="Arial" w:eastAsia="Arial" w:hAnsi="Arial" w:cs="Arial"/>
+              <w:color w:val="000000"/>
+              <w:sz w:val="18"/>
+              <w:szCs w:val="18"/>
+            </w:rPr>
+            <w:t>s del producto</w:t>
           </w:r>
           <w:r>
             <w:rPr>
@@ -4199,7 +4246,16 @@
                 <w:sz w:val="18"/>
                 <w:szCs w:val="18"/>
               </w:rPr>
-              <w:t>WEBGRAFIA</w:t>
+              <w:t>WEBG</w:t>
+            </w:r>
+            <w:r>
+              <w:rPr>
+                <w:rFonts w:ascii="Arial" w:eastAsia="Arial" w:hAnsi="Arial" w:cs="Arial"/>
+                <w:color w:val="000000"/>
+                <w:sz w:val="18"/>
+                <w:szCs w:val="18"/>
+              </w:rPr>
+              <w:t>RAFIA</w:t>
             </w:r>
           </w:hyperlink>
           <w:hyperlink w:anchor="_ihv636">
@@ -4222,12 +4278,15 @@
             <w:fldChar w:fldCharType="end"/>
           </w:r>
         </w:p>
+        <w:p>
+          <w:pPr>
+            <w:spacing w:line="360" w:lineRule="auto"/>
+          </w:pPr>
+        </w:p>
       </w:sdtContent>
     </w:sdt>
-    <w:p>
-      <w:bookmarkStart w:id="0" w:name="_gjdgxs" w:colFirst="0" w:colLast="0"/>
-      <w:bookmarkEnd w:id="0"/>
-    </w:p>
+    <w:bookmarkStart w:id="0" w:name="_gjdgxs" w:colFirst="0" w:colLast="0" w:displacedByCustomXml="prev"/>
+    <w:bookmarkEnd w:id="0" w:displacedByCustomXml="prev"/>
     <w:p>
       <w:pPr>
         <w:numPr>
@@ -4284,7 +4343,13 @@
         <w:rPr>
           <w:rFonts w:ascii="Arial" w:eastAsia="Arial" w:hAnsi="Arial" w:cs="Arial"/>
         </w:rPr>
-        <w:t>. A través de esta plataforma, se busca mejorar la gestión de documentación académica en la Facultad de Ingeniería de Sistemas, facilitando la migración de documentos desde formatos tradicionales como Word, PDF, HTML y TXT a un estándar más estructurado y compatible con plataformas de documentación como GitHub.</w:t>
+        <w:t>. A través de esta plataforma, se busca mejorar la gestión de documentació</w:t>
+      </w:r>
+      <w:r>
+        <w:rPr>
+          <w:rFonts w:ascii="Arial" w:eastAsia="Arial" w:hAnsi="Arial" w:cs="Arial"/>
+        </w:rPr>
+        <w:t>n académica en la Facultad de Ingeniería de Sistemas, facilitando la migración de documentos desde formatos tradicionales como Word, PDF, HTML y TXT a un estándar más estructurado y compatible con plataformas de documentación como GitHub.</w:t>
       </w:r>
     </w:p>
     <w:p>
@@ -4310,7 +4375,19 @@
         <w:rPr>
           <w:rFonts w:ascii="Arial" w:eastAsia="Arial" w:hAnsi="Arial" w:cs="Arial"/>
         </w:rPr>
-        <w:t>En este documento, se analizarán los beneficios del sistema desde diversas perspectivas: técnica, operativa, académica y de usabilidad. Se abordarán los problemas actuales en la gestión de documentación técnica y se explicará cómo la aplicación propuesta optimizará la conversión de documentos, el mantenimiento de versiones y la estructuración automática de contenidos.</w:t>
+        <w:t>En este document</w:t>
+      </w:r>
+      <w:r>
+        <w:rPr>
+          <w:rFonts w:ascii="Arial" w:eastAsia="Arial" w:hAnsi="Arial" w:cs="Arial"/>
+        </w:rPr>
+        <w:t>o, se analizarán los beneficios del sistema desde diversas perspectivas: técnica, operativa, académica y de usabilidad. Se abordarán los problemas actuales en la gestión de documentación técnica y se explicará cómo la aplicación propuesta optimizará la con</w:t>
+      </w:r>
+      <w:r>
+        <w:rPr>
+          <w:rFonts w:ascii="Arial" w:eastAsia="Arial" w:hAnsi="Arial" w:cs="Arial"/>
+        </w:rPr>
+        <w:t>versión de documentos, el mantenimiento de versiones y la estructuración automática de contenidos.</w:t>
       </w:r>
     </w:p>
     <w:p>
@@ -4398,7 +4475,13 @@
         <w:rPr>
           <w:rFonts w:ascii="Arial" w:eastAsia="Arial" w:hAnsi="Arial" w:cs="Arial"/>
         </w:rPr>
-        <w:t>, garantizando la preservación de la estructura y facilitando la organización de la información.</w:t>
+        <w:t>, garantizando la preservación de la estructura y facilitando la organización de la inf</w:t>
+      </w:r>
+      <w:r>
+        <w:rPr>
+          <w:rFonts w:ascii="Arial" w:eastAsia="Arial" w:hAnsi="Arial" w:cs="Arial"/>
+        </w:rPr>
+        <w:t>ormación.</w:t>
       </w:r>
     </w:p>
     <w:p>
@@ -4658,7 +4741,13 @@
         <w:rPr>
           <w:rFonts w:ascii="Arial" w:eastAsia="Arial" w:hAnsi="Arial" w:cs="Arial"/>
         </w:rPr>
-        <w:t>Generar archivos de navegación automática (_Sidebar.md, _Footer.md) basados en la estructura del documento original.</w:t>
+        <w:t>Generar ar</w:t>
+      </w:r>
+      <w:r>
+        <w:rPr>
+          <w:rFonts w:ascii="Arial" w:eastAsia="Arial" w:hAnsi="Arial" w:cs="Arial"/>
+        </w:rPr>
+        <w:t>chivos de navegación automática (_Sidebar.md, _Footer.md) basados en la estructura del documento original.</w:t>
       </w:r>
     </w:p>
     <w:p>
@@ -4696,7 +4785,13 @@
         <w:rPr>
           <w:rFonts w:ascii="Arial" w:eastAsia="Arial" w:hAnsi="Arial" w:cs="Arial"/>
         </w:rPr>
-        <w:t>Incorporar una funcionalidad de mejora de documentos con IA.</w:t>
+        <w:t>Incorporar una funcionalidad de mejora de documen</w:t>
+      </w:r>
+      <w:r>
+        <w:rPr>
+          <w:rFonts w:ascii="Arial" w:eastAsia="Arial" w:hAnsi="Arial" w:cs="Arial"/>
+        </w:rPr>
+        <w:t>tos con IA.</w:t>
       </w:r>
     </w:p>
     <w:p>
@@ -4940,7 +5035,13 @@
         <w:rPr>
           <w:rFonts w:ascii="Arial" w:eastAsia="Arial" w:hAnsi="Arial" w:cs="Arial"/>
         </w:rPr>
-        <w:t>: Archivos de navegación generados automáticamente para facilitar la estructura del contenido.</w:t>
+        <w:t>: Archivos de navegaci</w:t>
+      </w:r>
+      <w:r>
+        <w:rPr>
+          <w:rFonts w:ascii="Arial" w:eastAsia="Arial" w:hAnsi="Arial" w:cs="Arial"/>
+        </w:rPr>
+        <w:t>ón generados automáticamente para facilitar la estructura del contenido.</w:t>
       </w:r>
     </w:p>
     <w:p>
@@ -4992,7 +5093,13 @@
         <w:rPr>
           <w:rFonts w:ascii="Arial" w:eastAsia="Arial" w:hAnsi="Arial" w:cs="Arial"/>
         </w:rPr>
-        <w:t>: Funcionalidad que permite mejorar documentos utilizando inteligencia artificial.</w:t>
+        <w:t>: Funcionalidad que permite mejorar documentos utilizando intelig</w:t>
+      </w:r>
+      <w:r>
+        <w:rPr>
+          <w:rFonts w:ascii="Arial" w:eastAsia="Arial" w:hAnsi="Arial" w:cs="Arial"/>
+        </w:rPr>
+        <w:t>encia artificial.</w:t>
       </w:r>
     </w:p>
     <w:p>
@@ -5107,7 +5214,6 @@
           <w:b/>
           <w:color w:val="000000"/>
         </w:rPr>
-        <w:lastRenderedPageBreak/>
         <w:t>Referencias</w:t>
       </w:r>
       <w:r>
@@ -5158,7 +5264,13 @@
         <w:rPr>
           <w:rFonts w:ascii="Arial" w:eastAsia="Arial" w:hAnsi="Arial" w:cs="Arial"/>
         </w:rPr>
-        <w:t>El desarrollo de este proyecto toma en cuenta los principios y mejores prácticas en la gestión de documentación técnica, así como estándares de accesibilidad y usabilidad en plataformas web. Se consideran metodologías ágiles para el desarrollo del sistema y normativas relacionadas con la gestión de información académica.</w:t>
+        <w:t xml:space="preserve">El desarrollo de este proyecto toma en cuenta los principios y mejores prácticas en la gestión de documentación técnica, así como estándares de accesibilidad y usabilidad en plataformas web. Se consideran </w:t>
+      </w:r>
+      <w:r>
+        <w:rPr>
+          <w:rFonts w:ascii="Arial" w:eastAsia="Arial" w:hAnsi="Arial" w:cs="Arial"/>
+        </w:rPr>
+        <w:t>metodologías ágiles para el desarrollo del sistema y normativas relacionadas con la gestión de información académica.</w:t>
       </w:r>
     </w:p>
     <w:p>
@@ -5255,7 +5367,19 @@
         <w:rPr>
           <w:rFonts w:ascii="Arial" w:eastAsia="Arial" w:hAnsi="Arial" w:cs="Arial"/>
         </w:rPr>
-        <w:t xml:space="preserve"> permitirá a los estudiantes de la Facultad de Ingeniería de Sistemas optimizar la migración de sus documentos a un formato más estandarizado y accesible. Con funcionalidades como la conversión automatizada, la estructuración de títulos y la gestión de versiones, el sistema facilitará el trabajo académico y la integración con herramientas colaborativas como GitHub.</w:t>
+        <w:t xml:space="preserve"> permitirá a los estudiantes de la Facul</w:t>
+      </w:r>
+      <w:r>
+        <w:rPr>
+          <w:rFonts w:ascii="Arial" w:eastAsia="Arial" w:hAnsi="Arial" w:cs="Arial"/>
+        </w:rPr>
+        <w:t>tad de Ingeniería de Sistemas optimizar la migración de sus documentos a un formato más estandarizado y accesible. Con funcionalidades como la conversión automatizada, la estructuración de títulos y la gestión de versiones, el sistema facilitará el trabajo</w:t>
+      </w:r>
+      <w:r>
+        <w:rPr>
+          <w:rFonts w:ascii="Arial" w:eastAsia="Arial" w:hAnsi="Arial" w:cs="Arial"/>
+        </w:rPr>
+        <w:t xml:space="preserve"> académico y la integración con herramientas colaborativas como GitHub.</w:t>
       </w:r>
     </w:p>
     <w:p>
@@ -5416,7 +5540,13 @@
         <w:rPr>
           <w:rFonts w:ascii="Arial" w:eastAsia="Arial" w:hAnsi="Arial" w:cs="Arial"/>
         </w:rPr>
-        <w:t xml:space="preserve"> representa una gran oportunidad para mejorar la estructuración y accesibilidad de la documentación académica en la Facultad de Ingeniería de Sistemas. Actualmente, muchos estudiantes y docentes utilizan formatos tradicionales como Word y PDF, que dificultan la integración con herramientas de control de versiones y plataformas de documentación colaborativa.</w:t>
+        <w:t xml:space="preserve"> representa una gran oportunidad para mejorar la estructuración y accesibilidad de la documentación académica en la Facultad de Ingeniería de Sistemas. Actualmente, muchos estudiantes y docentes utilizan formatos tradicionales como Word y PDF, que dificult</w:t>
+      </w:r>
+      <w:r>
+        <w:rPr>
+          <w:rFonts w:ascii="Arial" w:eastAsia="Arial" w:hAnsi="Arial" w:cs="Arial"/>
+        </w:rPr>
+        <w:t>an la integración con herramientas de control de versiones y plataformas de documentación colaborativa.</w:t>
       </w:r>
     </w:p>
     <w:p>
@@ -5442,7 +5572,13 @@
         <w:rPr>
           <w:rFonts w:ascii="Arial" w:eastAsia="Arial" w:hAnsi="Arial" w:cs="Arial"/>
         </w:rPr>
-        <w:t>Con esta aplicación, se podrá optimizar la creación y gestión de documentación técnica, facilitando la conversión automática a un estándar ampliamente utilizado en entornos académicos y profesionales. Esto permitirá mejorar la organización de los contenidos, fomentar el uso de buenas prácticas en documentación y facilitar la migración de archivos a plataformas como GitHub.</w:t>
+        <w:t xml:space="preserve">Con esta aplicación, se podrá optimizar la creación y gestión de documentación técnica, facilitando la conversión automática a un estándar ampliamente </w:t>
+      </w:r>
+      <w:r>
+        <w:rPr>
+          <w:rFonts w:ascii="Arial" w:eastAsia="Arial" w:hAnsi="Arial" w:cs="Arial"/>
+        </w:rPr>
+        <w:t>utilizado en entornos académicos y profesionales. Esto permitirá mejorar la organización de los contenidos, fomentar el uso de buenas prácticas en documentación y facilitar la migración de archivos a plataformas como GitHub.</w:t>
       </w:r>
     </w:p>
     <w:p>
@@ -5485,7 +5621,6 @@
           <w:b/>
           <w:color w:val="000000"/>
         </w:rPr>
-        <w:lastRenderedPageBreak/>
         <w:t>Definición del problema</w:t>
       </w:r>
       <w:r>
@@ -5528,7 +5663,19 @@
         <w:rPr>
           <w:rFonts w:ascii="Arial" w:eastAsia="Arial" w:hAnsi="Arial" w:cs="Arial"/>
         </w:rPr>
-        <w:t>Actualmente, en la Facultad de Ingeniería de Sistemas, los estudiantes trabajan constantemente con documentos técnicos, informes y proyectos en formatos como Word, PDF, HTML y TXT. Sin embargo, al migrar estos documentos a plataformas de documentación como GitHub enfrentan los siguientes problemas:</w:t>
+        <w:t>Actu</w:t>
+      </w:r>
+      <w:r>
+        <w:rPr>
+          <w:rFonts w:ascii="Arial" w:eastAsia="Arial" w:hAnsi="Arial" w:cs="Arial"/>
+        </w:rPr>
+        <w:t>almente, en la Facultad de Ingeniería de Sistemas, los estudiantes trabajan constantemente con documentos técnicos, informes y proyectos en formatos como Word, PDF, HTML y TXT. Sin embargo, al migrar estos documentos a plataformas de documentación como Git</w:t>
+      </w:r>
+      <w:r>
+        <w:rPr>
+          <w:rFonts w:ascii="Arial" w:eastAsia="Arial" w:hAnsi="Arial" w:cs="Arial"/>
+        </w:rPr>
+        <w:t>Hub enfrentan los siguientes problemas:</w:t>
       </w:r>
     </w:p>
     <w:p>
@@ -5604,7 +5751,13 @@
         <w:rPr>
           <w:rFonts w:ascii="Arial" w:eastAsia="Arial" w:hAnsi="Arial" w:cs="Arial"/>
         </w:rPr>
-        <w:t>Inconsistencias en los formatos: Los documentos convertidos manualmente pierden estructuras como títulos, negritas, listas y referencias.</w:t>
+        <w:t xml:space="preserve">Inconsistencias en los formatos: Los documentos </w:t>
+      </w:r>
+      <w:r>
+        <w:rPr>
+          <w:rFonts w:ascii="Arial" w:eastAsia="Arial" w:hAnsi="Arial" w:cs="Arial"/>
+        </w:rPr>
+        <w:t>convertidos manualmente pierden estructuras como títulos, negritas, listas y referencias.</w:t>
       </w:r>
     </w:p>
     <w:p>
@@ -5642,7 +5795,13 @@
         <w:rPr>
           <w:rFonts w:ascii="Arial" w:eastAsia="Arial" w:hAnsi="Arial" w:cs="Arial"/>
         </w:rPr>
-        <w:t>Historial de versiones: No hay un sistema que permita almacenar versiones previas de los documentos convertidos.</w:t>
+        <w:t xml:space="preserve">Historial de </w:t>
+      </w:r>
+      <w:r>
+        <w:rPr>
+          <w:rFonts w:ascii="Arial" w:eastAsia="Arial" w:hAnsi="Arial" w:cs="Arial"/>
+        </w:rPr>
+        <w:t>versiones: No hay un sistema que permita almacenar versiones previas de los documentos convertidos.</w:t>
       </w:r>
     </w:p>
     <w:p>
@@ -5839,7 +5998,13 @@
         <w:rPr>
           <w:rFonts w:ascii="Arial" w:eastAsia="Arial" w:hAnsi="Arial" w:cs="Arial"/>
         </w:rPr>
-        <w:t>Los principales interesados en la aplicación son:</w:t>
+        <w:t>Los principales interesados en la aplicac</w:t>
+      </w:r>
+      <w:r>
+        <w:rPr>
+          <w:rFonts w:ascii="Arial" w:eastAsia="Arial" w:hAnsi="Arial" w:cs="Arial"/>
+        </w:rPr>
+        <w:t>ión son:</w:t>
       </w:r>
     </w:p>
     <w:p>
@@ -5960,7 +6125,13 @@
         <w:rPr>
           <w:rFonts w:ascii="Arial" w:eastAsia="Arial" w:hAnsi="Arial" w:cs="Arial"/>
         </w:rPr>
-        <w:t>Se beneficiarán de una herramienta que simplifique la conversión y gestión de documentos técnicos.</w:t>
+        <w:t xml:space="preserve">Se </w:t>
+      </w:r>
+      <w:r>
+        <w:rPr>
+          <w:rFonts w:ascii="Arial" w:eastAsia="Arial" w:hAnsi="Arial" w:cs="Arial"/>
+        </w:rPr>
+        <w:t>beneficiarán de una herramienta que simplifique la conversión y gestión de documentos técnicos.</w:t>
       </w:r>
     </w:p>
     <w:p>
@@ -6014,7 +6185,13 @@
         <w:rPr>
           <w:rFonts w:ascii="Arial" w:eastAsia="Arial" w:hAnsi="Arial" w:cs="Arial"/>
         </w:rPr>
-        <w:t>Requieren una mejor organización de la documentación académica y técnica dentro de la facultad</w:t>
+        <w:t>Requieren una mejor organización de la documenta</w:t>
+      </w:r>
+      <w:r>
+        <w:rPr>
+          <w:rFonts w:ascii="Arial" w:eastAsia="Arial" w:hAnsi="Arial" w:cs="Arial"/>
+        </w:rPr>
+        <w:t>ción académica y técnica dentro de la facultad</w:t>
       </w:r>
     </w:p>
     <w:p>
@@ -6232,7 +6409,14 @@
           <w:rFonts w:ascii="Arial" w:eastAsia="Arial" w:hAnsi="Arial" w:cs="Arial"/>
           <w:b/>
         </w:rPr>
-        <w:t>Docentes:</w:t>
+        <w:t>Doce</w:t>
+      </w:r>
+      <w:r>
+        <w:rPr>
+          <w:rFonts w:ascii="Arial" w:eastAsia="Arial" w:hAnsi="Arial" w:cs="Arial"/>
+          <w:b/>
+        </w:rPr>
+        <w:t>ntes:</w:t>
       </w:r>
     </w:p>
     <w:p>
@@ -6360,7 +6544,13 @@
         <w:rPr>
           <w:rFonts w:ascii="Arial" w:eastAsia="Arial" w:hAnsi="Arial" w:cs="Arial"/>
         </w:rPr>
-        <w:t>Gestionarán los permisos de acceso y garantizarán la integridad de los datos.</w:t>
+        <w:t xml:space="preserve">Gestionarán los permisos de acceso y garantizarán la </w:t>
+      </w:r>
+      <w:r>
+        <w:rPr>
+          <w:rFonts w:ascii="Arial" w:eastAsia="Arial" w:hAnsi="Arial" w:cs="Arial"/>
+        </w:rPr>
+        <w:t>integridad de los datos.</w:t>
       </w:r>
     </w:p>
     <w:p>
@@ -6538,7 +6728,13 @@
         <w:rPr>
           <w:rFonts w:ascii="Arial" w:eastAsia="Arial" w:hAnsi="Arial" w:cs="Arial"/>
         </w:rPr>
-        <w:t>Capaz de manejar múltiples conversiones simultáneamente.</w:t>
+        <w:t>Capaz de manejar múltiples conversiones sim</w:t>
+      </w:r>
+      <w:r>
+        <w:rPr>
+          <w:rFonts w:ascii="Arial" w:eastAsia="Arial" w:hAnsi="Arial" w:cs="Arial"/>
+        </w:rPr>
+        <w:t>ultáneamente.</w:t>
       </w:r>
     </w:p>
     <w:p>
@@ -6717,7 +6913,13 @@
         <w:rPr>
           <w:rFonts w:ascii="Arial" w:eastAsia="Arial" w:hAnsi="Arial" w:cs="Arial"/>
         </w:rPr>
-        <w:t>Optimización del seguimiento de los trabajos académicos y adopción de buenas prácticas en documentación.</w:t>
+        <w:t>Optimización del seguimiento de los trabajos a</w:t>
+      </w:r>
+      <w:r>
+        <w:rPr>
+          <w:rFonts w:ascii="Arial" w:eastAsia="Arial" w:hAnsi="Arial" w:cs="Arial"/>
+        </w:rPr>
+        <w:t>cadémicos y adopción de buenas prácticas en documentación.</w:t>
       </w:r>
     </w:p>
     <w:p>
@@ -6788,7 +6990,13 @@
         <w:rPr>
           <w:rFonts w:ascii="Arial" w:eastAsia="Arial" w:hAnsi="Arial" w:cs="Arial"/>
         </w:rPr>
-        <w:t xml:space="preserve"> Esperan obtener métricas sobre el uso de documentación técnica y su impacto en la enseñanza.</w:t>
+        <w:t xml:space="preserve"> Esperan obtener métricas sobre el uso de documentación técnica y </w:t>
+      </w:r>
+      <w:r>
+        <w:rPr>
+          <w:rFonts w:ascii="Arial" w:eastAsia="Arial" w:hAnsi="Arial" w:cs="Arial"/>
+        </w:rPr>
+        <w:t>su impacto en la enseñanza.</w:t>
       </w:r>
     </w:p>
     <w:p>
@@ -6959,7 +7167,15 @@
           <w:b/>
           <w:color w:val="000000"/>
         </w:rPr>
-        <w:t>Perfiles de los Usuarios</w:t>
+        <w:t>Per</w:t>
+      </w:r>
+      <w:r>
+        <w:rPr>
+          <w:rFonts w:ascii="Arial" w:eastAsia="Arial" w:hAnsi="Arial" w:cs="Arial"/>
+          <w:b/>
+          <w:color w:val="000000"/>
+        </w:rPr>
+        <w:t>files de los Usuarios</w:t>
       </w:r>
       <w:r>
         <w:rPr>
@@ -7133,7 +7349,14 @@
           <w:rFonts w:ascii="Arial" w:eastAsia="Arial" w:hAnsi="Arial" w:cs="Arial"/>
           <w:b/>
         </w:rPr>
-        <w:t xml:space="preserve">Gestión del uso de la plataforma: </w:t>
+        <w:t>Ges</w:t>
+      </w:r>
+      <w:r>
+        <w:rPr>
+          <w:rFonts w:ascii="Arial" w:eastAsia="Arial" w:hAnsi="Arial" w:cs="Arial"/>
+          <w:b/>
+        </w:rPr>
+        <w:t xml:space="preserve">tión del uso de la plataforma: </w:t>
       </w:r>
       <w:r>
         <w:rPr>
@@ -7185,14 +7408,19 @@
           <w:rFonts w:ascii="Arial" w:eastAsia="Arial" w:hAnsi="Arial" w:cs="Arial"/>
           <w:b/>
         </w:rPr>
-        <w:lastRenderedPageBreak/>
         <w:t xml:space="preserve">Seguridad y mantenimiento: </w:t>
       </w:r>
       <w:r>
         <w:rPr>
           <w:rFonts w:ascii="Arial" w:eastAsia="Arial" w:hAnsi="Arial" w:cs="Arial"/>
         </w:rPr>
-        <w:t>Implementan actualizaciones y aseguran la integridad de los datos.</w:t>
+        <w:t>Implementan actualizacion</w:t>
+      </w:r>
+      <w:r>
+        <w:rPr>
+          <w:rFonts w:ascii="Arial" w:eastAsia="Arial" w:hAnsi="Arial" w:cs="Arial"/>
+        </w:rPr>
+        <w:t>es y aseguran la integridad de los datos.</w:t>
       </w:r>
     </w:p>
     <w:p>
@@ -7210,6 +7438,7 @@
           <w:rFonts w:ascii="Arial" w:eastAsia="Arial" w:hAnsi="Arial" w:cs="Arial"/>
           <w:b/>
         </w:rPr>
+        <w:lastRenderedPageBreak/>
         <w:t>Estudiantes:</w:t>
       </w:r>
     </w:p>
@@ -7282,7 +7511,14 @@
           <w:rFonts w:ascii="Arial" w:eastAsia="Arial" w:hAnsi="Arial" w:cs="Arial"/>
           <w:b/>
         </w:rPr>
-        <w:t>Aprendizaje y optimización:</w:t>
+        <w:t>Aprend</w:t>
+      </w:r>
+      <w:r>
+        <w:rPr>
+          <w:rFonts w:ascii="Arial" w:eastAsia="Arial" w:hAnsi="Arial" w:cs="Arial"/>
+          <w:b/>
+        </w:rPr>
+        <w:t>izaje y optimización:</w:t>
       </w:r>
       <w:r>
         <w:rPr>
@@ -7582,7 +7818,13 @@
               <w:rPr>
                 <w:rFonts w:ascii="Arial" w:eastAsia="Arial" w:hAnsi="Arial" w:cs="Arial"/>
               </w:rPr>
-              <w:t>Son responsables de la configuración y mantenimiento del sistema. Necesitan herramientas para gestionar la seguridad, monitorear el rendimiento de la plataforma y garantizar la disponibilidad del servicio para los usuarios.</w:t>
+              <w:t>Son responsables de la configur</w:t>
+            </w:r>
+            <w:r>
+              <w:rPr>
+                <w:rFonts w:ascii="Arial" w:eastAsia="Arial" w:hAnsi="Arial" w:cs="Arial"/>
+              </w:rPr>
+              <w:t>ación y mantenimiento del sistema. Necesitan herramientas para gestionar la seguridad, monitorear el rendimiento de la plataforma y garantizar la disponibilidad del servicio para los usuarios.</w:t>
             </w:r>
           </w:p>
         </w:tc>
@@ -7666,7 +7908,6 @@
           <w:b/>
           <w:color w:val="000000"/>
         </w:rPr>
-        <w:lastRenderedPageBreak/>
         <w:t>Vista General del Producto</w:t>
       </w:r>
     </w:p>
@@ -7724,7 +7965,15 @@
           <w:b/>
           <w:color w:val="000000"/>
         </w:rPr>
-        <w:t>Perspectiva del producto</w:t>
+        <w:t xml:space="preserve">Perspectiva del </w:t>
+      </w:r>
+      <w:r>
+        <w:rPr>
+          <w:rFonts w:ascii="Arial" w:eastAsia="Arial" w:hAnsi="Arial" w:cs="Arial"/>
+          <w:b/>
+          <w:color w:val="000000"/>
+        </w:rPr>
+        <w:t>producto</w:t>
       </w:r>
     </w:p>
     <w:p>
@@ -7779,7 +8028,13 @@
         <w:rPr>
           <w:rFonts w:ascii="Arial" w:eastAsia="Arial" w:hAnsi="Arial" w:cs="Arial"/>
         </w:rPr>
-        <w:t xml:space="preserve"> se presenta como una solución innovadora para optimizar la gestión de documentación académica. Su desarrollo responde a la necesidad de transformar archivos en formatos tradicionales (Word, PDF, HTML y TXT) en documentos estructurados y compatibles con plataformas colaborativas como GitHub.</w:t>
+        <w:t xml:space="preserve"> se presenta como una solución innovadora para optimizar la gestión de documentación académica. Su desarrollo responde a la necesidad de transformar archivos en formatos tradicionales (Word, PDF, HTML y TXT) en documentos estructurados y compatibles con pl</w:t>
+      </w:r>
+      <w:r>
+        <w:rPr>
+          <w:rFonts w:ascii="Arial" w:eastAsia="Arial" w:hAnsi="Arial" w:cs="Arial"/>
+        </w:rPr>
+        <w:t>ataformas colaborativas como GitHub.</w:t>
       </w:r>
     </w:p>
     <w:p>
@@ -7869,7 +8124,15 @@
           <w:b/>
           <w:color w:val="000000"/>
         </w:rPr>
-        <w:t>Resumen de capacidades</w:t>
+        <w:t>Resumen de ca</w:t>
+      </w:r>
+      <w:r>
+        <w:rPr>
+          <w:rFonts w:ascii="Arial" w:eastAsia="Arial" w:hAnsi="Arial" w:cs="Arial"/>
+          <w:b/>
+          <w:color w:val="000000"/>
+        </w:rPr>
+        <w:t>pacidades</w:t>
       </w:r>
     </w:p>
     <w:p>
@@ -7963,7 +8226,13 @@
         <w:rPr>
           <w:rFonts w:ascii="Arial" w:eastAsia="Arial" w:hAnsi="Arial" w:cs="Arial"/>
         </w:rPr>
-        <w:t>Generación de archivos de navegación: Creación automática de Sidebar.md y Footer.md para mejorar la organización del contenido.</w:t>
+        <w:t xml:space="preserve">Generación de archivos de navegación: Creación </w:t>
+      </w:r>
+      <w:r>
+        <w:rPr>
+          <w:rFonts w:ascii="Arial" w:eastAsia="Arial" w:hAnsi="Arial" w:cs="Arial"/>
+        </w:rPr>
+        <w:t>automática de Sidebar.md y Footer.md para mejorar la organización del contenido.</w:t>
       </w:r>
     </w:p>
     <w:p>
@@ -8001,7 +8270,13 @@
         <w:rPr>
           <w:rFonts w:ascii="Arial" w:eastAsia="Arial" w:hAnsi="Arial" w:cs="Arial"/>
         </w:rPr>
-        <w:t>Gestión de versiones: Almacenamiento de versiones previas para rastrear cambios y optimizar la edición de documentos.</w:t>
+        <w:t>Gestión de versiones: Almacenamiento de versiones previas para r</w:t>
+      </w:r>
+      <w:r>
+        <w:rPr>
+          <w:rFonts w:ascii="Arial" w:eastAsia="Arial" w:hAnsi="Arial" w:cs="Arial"/>
+        </w:rPr>
+        <w:t>astrear cambios y optimizar la edición de documentos.</w:t>
       </w:r>
     </w:p>
     <w:p>
@@ -8090,7 +8365,13 @@
         <w:rPr>
           <w:rFonts w:ascii="Arial" w:eastAsia="Arial" w:hAnsi="Arial" w:cs="Arial"/>
         </w:rPr>
-        <w:t>Para el correcto funcionamiento del sistema, se consideran las siguientes suposiciones y dependencias:</w:t>
+        <w:t>Para el correcto funcionamiento del sistema, se consideran las sigui</w:t>
+      </w:r>
+      <w:r>
+        <w:rPr>
+          <w:rFonts w:ascii="Arial" w:eastAsia="Arial" w:hAnsi="Arial" w:cs="Arial"/>
+        </w:rPr>
+        <w:t>entes suposiciones y dependencias:</w:t>
       </w:r>
     </w:p>
     <w:p>
@@ -8106,7 +8387,6 @@
         <w:rPr>
           <w:rFonts w:ascii="Arial" w:eastAsia="Arial" w:hAnsi="Arial" w:cs="Arial"/>
         </w:rPr>
-        <w:lastRenderedPageBreak/>
         <w:t>Disponibilidad de conexión a internet: La plataforma requiere acceso a la web para el procesamiento y almacenamiento de documentos.</w:t>
       </w:r>
     </w:p>
@@ -8123,6 +8403,7 @@
         <w:rPr>
           <w:rFonts w:ascii="Arial" w:eastAsia="Arial" w:hAnsi="Arial" w:cs="Arial"/>
         </w:rPr>
+        <w:lastRenderedPageBreak/>
         <w:t xml:space="preserve">Uso de estándares abiertos: Se asume que los formatos de entrada son compatibles con herramientas de conversión a </w:t>
       </w:r>
       <w:proofErr w:type="spellStart"/>
@@ -8169,7 +8450,13 @@
         <w:rPr>
           <w:rFonts w:ascii="Arial" w:eastAsia="Arial" w:hAnsi="Arial" w:cs="Arial"/>
         </w:rPr>
-        <w:t>Infraestructura de servidores: El sistema debe alojarse en una plataforma confiable que garantice disponibilidad y seguridad de los datos.</w:t>
+        <w:t>Infraest</w:t>
+      </w:r>
+      <w:r>
+        <w:rPr>
+          <w:rFonts w:ascii="Arial" w:eastAsia="Arial" w:hAnsi="Arial" w:cs="Arial"/>
+        </w:rPr>
+        <w:t>ructura de servidores: El sistema debe alojarse en una plataforma confiable que garantice disponibilidad y seguridad de los datos.</w:t>
       </w:r>
     </w:p>
     <w:p>
@@ -8310,7 +8597,13 @@
               <w:rPr>
                 <w:rFonts w:ascii="Arial" w:eastAsia="Arial" w:hAnsi="Arial" w:cs="Arial"/>
               </w:rPr>
-              <w:t>CONCEPTO</w:t>
+              <w:t>CONCEPT</w:t>
+            </w:r>
+            <w:r>
+              <w:rPr>
+                <w:rFonts w:ascii="Arial" w:eastAsia="Arial" w:hAnsi="Arial" w:cs="Arial"/>
+              </w:rPr>
+              <w:t>O</w:t>
             </w:r>
           </w:p>
         </w:tc>
@@ -8821,7 +9114,15 @@
           <w:b/>
           <w:color w:val="000000"/>
         </w:rPr>
-        <w:t>Licenciamiento e instalación</w:t>
+        <w:t xml:space="preserve">Licenciamiento e </w:t>
+      </w:r>
+      <w:r>
+        <w:rPr>
+          <w:rFonts w:ascii="Arial" w:eastAsia="Arial" w:hAnsi="Arial" w:cs="Arial"/>
+          <w:b/>
+          <w:color w:val="000000"/>
+        </w:rPr>
+        <w:t>instalación</w:t>
       </w:r>
     </w:p>
     <w:p>
@@ -8863,7 +9164,13 @@
         <w:rPr>
           <w:rFonts w:ascii="Arial" w:eastAsia="Arial" w:hAnsi="Arial" w:cs="Arial"/>
         </w:rPr>
-        <w:t>El sistema será desarrollado con tecnologías de código abierto y bajo una licencia que permita su uso académico y su futura escalabilidad. Para reducir costos de mantenimiento, la plataforma estará alojada en la nube y será accesible desde cualquier dispositivo con conexión a internet.</w:t>
+        <w:t xml:space="preserve">El sistema será desarrollado con tecnologías de código abierto y bajo una licencia que permita su uso académico y su futura escalabilidad. Para reducir costos de mantenimiento, la plataforma estará alojada en la nube y será accesible </w:t>
+      </w:r>
+      <w:r>
+        <w:rPr>
+          <w:rFonts w:ascii="Arial" w:eastAsia="Arial" w:hAnsi="Arial" w:cs="Arial"/>
+        </w:rPr>
+        <w:t>desde cualquier dispositivo con conexión a internet.</w:t>
       </w:r>
     </w:p>
     <w:p>
@@ -8992,7 +9299,6 @@
           <w:b/>
           <w:color w:val="000000"/>
         </w:rPr>
-        <w:lastRenderedPageBreak/>
         <w:t>Características del producto</w:t>
       </w:r>
     </w:p>
@@ -9029,6 +9335,7 @@
         <w:rPr>
           <w:rFonts w:ascii="Arial" w:eastAsia="Arial" w:hAnsi="Arial" w:cs="Arial"/>
         </w:rPr>
+        <w:lastRenderedPageBreak/>
         <w:t>Dashboard</w:t>
       </w:r>
       <w:proofErr w:type="spellEnd"/>
@@ -9090,7 +9397,13 @@
         <w:rPr>
           <w:rFonts w:ascii="Arial" w:eastAsia="Arial" w:hAnsi="Arial" w:cs="Arial"/>
         </w:rPr>
-        <w:t>Conversión automática y generación de archivos auxiliares</w:t>
+        <w:t>Conversión automática y generación de ar</w:t>
+      </w:r>
+      <w:r>
+        <w:rPr>
+          <w:rFonts w:ascii="Arial" w:eastAsia="Arial" w:hAnsi="Arial" w:cs="Arial"/>
+        </w:rPr>
+        <w:t>chivos auxiliares</w:t>
       </w:r>
     </w:p>
     <w:p>
@@ -9191,7 +9504,13 @@
         <w:rPr>
           <w:rFonts w:ascii="Arial" w:eastAsia="Arial" w:hAnsi="Arial" w:cs="Arial"/>
         </w:rPr>
-        <w:t>Exportación en formatos compatibles con plataformas de documentación y GitHub.</w:t>
+        <w:t>Exportación en format</w:t>
+      </w:r>
+      <w:r>
+        <w:rPr>
+          <w:rFonts w:ascii="Arial" w:eastAsia="Arial" w:hAnsi="Arial" w:cs="Arial"/>
+        </w:rPr>
+        <w:t>os compatibles con plataformas de documentación y GitHub.</w:t>
       </w:r>
     </w:p>
     <w:p>
@@ -9264,7 +9583,13 @@
         <w:rPr>
           <w:rFonts w:ascii="Arial" w:eastAsia="Arial" w:hAnsi="Arial" w:cs="Arial"/>
         </w:rPr>
-        <w:t>Cifrado de datos para proteger la información.</w:t>
+        <w:t>Cifrado de datos para proteger la i</w:t>
+      </w:r>
+      <w:r>
+        <w:rPr>
+          <w:rFonts w:ascii="Arial" w:eastAsia="Arial" w:hAnsi="Arial" w:cs="Arial"/>
+        </w:rPr>
+        <w:t>nformación.</w:t>
       </w:r>
     </w:p>
     <w:p>
@@ -9450,8 +9775,13 @@
         <w:rPr>
           <w:rFonts w:ascii="Arial" w:eastAsia="Arial" w:hAnsi="Arial" w:cs="Arial"/>
         </w:rPr>
-        <w:lastRenderedPageBreak/>
-        <w:t>Capacidad de almacenamiento y procesamiento: La plataforma tendrá limitaciones en el tamaño máximo de los archivos para garantizar un rendimiento óptimo.</w:t>
+        <w:t>C</w:t>
+      </w:r>
+      <w:r>
+        <w:rPr>
+          <w:rFonts w:ascii="Arial" w:eastAsia="Arial" w:hAnsi="Arial" w:cs="Arial"/>
+        </w:rPr>
+        <w:t>apacidad de almacenamiento y procesamiento: La plataforma tendrá limitaciones en el tamaño máximo de los archivos para garantizar un rendimiento óptimo.</w:t>
       </w:r>
     </w:p>
     <w:p>
@@ -9469,7 +9799,14 @@
         <w:rPr>
           <w:rFonts w:ascii="Arial" w:eastAsia="Arial" w:hAnsi="Arial" w:cs="Arial"/>
         </w:rPr>
-        <w:t>Acceso controlado: Solo usuarios autenticados podrán utilizar funciones avanzadas como la gestión de versiones y almacenamiento de documentos en la nube.</w:t>
+        <w:lastRenderedPageBreak/>
+        <w:t>Acceso controlado: Solo usuarios autenticados podrán utilizar funciones avanzadas como la gestión de ve</w:t>
+      </w:r>
+      <w:r>
+        <w:rPr>
+          <w:rFonts w:ascii="Arial" w:eastAsia="Arial" w:hAnsi="Arial" w:cs="Arial"/>
+        </w:rPr>
+        <w:t>rsiones y almacenamiento de documentos en la nube.</w:t>
       </w:r>
     </w:p>
     <w:p>
@@ -9541,7 +9878,13 @@
         <w:rPr>
           <w:rFonts w:ascii="Arial" w:eastAsia="Arial" w:hAnsi="Arial" w:cs="Arial"/>
         </w:rPr>
-        <w:t>El sistema garantizará altos estándares de calidad en los siguientes aspectos:</w:t>
+        <w:t xml:space="preserve">El sistema garantizará altos </w:t>
+      </w:r>
+      <w:r>
+        <w:rPr>
+          <w:rFonts w:ascii="Arial" w:eastAsia="Arial" w:hAnsi="Arial" w:cs="Arial"/>
+        </w:rPr>
+        <w:t>estándares de calidad en los siguientes aspectos:</w:t>
       </w:r>
     </w:p>
     <w:p>
@@ -9593,7 +9936,13 @@
         <w:rPr>
           <w:rFonts w:ascii="Arial" w:eastAsia="Arial" w:hAnsi="Arial" w:cs="Arial"/>
         </w:rPr>
-        <w:t>Velocidad de procesamiento: La conversión de documentos no debe superar los 5 segundos para archivos de tamaño estándar.</w:t>
+        <w:t xml:space="preserve">Velocidad de procesamiento: La conversión de documentos no debe </w:t>
+      </w:r>
+      <w:r>
+        <w:rPr>
+          <w:rFonts w:ascii="Arial" w:eastAsia="Arial" w:hAnsi="Arial" w:cs="Arial"/>
+        </w:rPr>
+        <w:t>superar los 5 segundos para archivos de tamaño estándar.</w:t>
       </w:r>
     </w:p>
     <w:p>
@@ -9645,7 +9994,13 @@
         <w:rPr>
           <w:rFonts w:ascii="Arial" w:eastAsia="Arial" w:hAnsi="Arial" w:cs="Arial"/>
         </w:rPr>
-        <w:t>Interfaz intuitiva: La experiencia de usuario debe ser amigable, permitiendo un uso fluido sin necesidad de capacitación previa.</w:t>
+        <w:t>Interfaz intuitiva: La experiencia de usuario debe ser amigable, permitien</w:t>
+      </w:r>
+      <w:r>
+        <w:rPr>
+          <w:rFonts w:ascii="Arial" w:eastAsia="Arial" w:hAnsi="Arial" w:cs="Arial"/>
+        </w:rPr>
+        <w:t>do un uso fluido sin necesidad de capacitación previa.</w:t>
       </w:r>
     </w:p>
     <w:p>
@@ -9767,7 +10122,13 @@
         <w:rPr>
           <w:rFonts w:ascii="Arial" w:eastAsia="Arial" w:hAnsi="Arial" w:cs="Arial"/>
         </w:rPr>
-        <w:t>Conversión de documentos: La funcionalidad principal será priorizada para garantizar una transformación precisa y eficiente.</w:t>
+        <w:t xml:space="preserve">Conversión de documentos: La funcionalidad </w:t>
+      </w:r>
+      <w:r>
+        <w:rPr>
+          <w:rFonts w:ascii="Arial" w:eastAsia="Arial" w:hAnsi="Arial" w:cs="Arial"/>
+        </w:rPr>
+        <w:t>principal será priorizada para garantizar una transformación precisa y eficiente.</w:t>
       </w:r>
     </w:p>
     <w:p>
@@ -9799,7 +10160,13 @@
         <w:rPr>
           <w:rFonts w:ascii="Arial" w:eastAsia="Arial" w:hAnsi="Arial" w:cs="Arial"/>
         </w:rPr>
-        <w:t>Generación automática de archivos auxiliares: Se trabajará en la estructuración automática para facilitar la navegación dentro de la documentación.</w:t>
+        <w:t>Generac</w:t>
+      </w:r>
+      <w:r>
+        <w:rPr>
+          <w:rFonts w:ascii="Arial" w:eastAsia="Arial" w:hAnsi="Arial" w:cs="Arial"/>
+        </w:rPr>
+        <w:t>ión automática de archivos auxiliares: Se trabajará en la estructuración automática para facilitar la navegación dentro de la documentación.</w:t>
       </w:r>
     </w:p>
     <w:p>
@@ -9815,7 +10182,6 @@
         <w:rPr>
           <w:rFonts w:ascii="Arial" w:eastAsia="Arial" w:hAnsi="Arial" w:cs="Arial"/>
         </w:rPr>
-        <w:lastRenderedPageBreak/>
         <w:t>Optimización de rendimiento: Se realizarán mejoras continuas para garantizar la rapidez y eficiencia del sistema.</w:t>
       </w:r>
     </w:p>
@@ -9864,6 +10230,7 @@
           <w:b/>
           <w:color w:val="000000"/>
         </w:rPr>
+        <w:lastRenderedPageBreak/>
         <w:t>Otros requerimientos del producto</w:t>
       </w:r>
     </w:p>
@@ -10094,7 +10461,13 @@
               <w:rPr>
                 <w:rFonts w:ascii="Arial" w:eastAsia="Arial" w:hAnsi="Arial" w:cs="Arial"/>
               </w:rPr>
-              <w:t>Se garantizará que el acceso a los repositorios se realice bajo los términos y condiciones de GitHub, respetando las políticas de privacidad y confidencialidad de los datos.</w:t>
+              <w:t xml:space="preserve">Se garantizará que el acceso a los repositorios se realice bajo los </w:t>
+            </w:r>
+            <w:r>
+              <w:rPr>
+                <w:rFonts w:ascii="Arial" w:eastAsia="Arial" w:hAnsi="Arial" w:cs="Arial"/>
+              </w:rPr>
+              <w:t>términos y condiciones de GitHub, respetando las políticas de privacidad y confidencialidad de los datos.</w:t>
             </w:r>
           </w:p>
           <w:p>
@@ -10376,7 +10749,13 @@
               <w:rPr>
                 <w:rFonts w:ascii="Arial" w:eastAsia="Arial" w:hAnsi="Arial" w:cs="Arial"/>
               </w:rPr>
-              <w:t>La aplicación usará estándares como HTTPS y OAuth para autenticación segura y transmisión cifrada de datos.</w:t>
+              <w:t xml:space="preserve">La aplicación usará estándares como HTTPS y OAuth para autenticación segura y </w:t>
+            </w:r>
+            <w:r>
+              <w:rPr>
+                <w:rFonts w:ascii="Arial" w:eastAsia="Arial" w:hAnsi="Arial" w:cs="Arial"/>
+              </w:rPr>
+              <w:t>transmisión cifrada de datos.</w:t>
             </w:r>
           </w:p>
         </w:tc>
@@ -10517,6 +10896,7 @@
         <w:rPr>
           <w:rFonts w:ascii="Arial" w:eastAsia="Arial" w:hAnsi="Arial" w:cs="Arial"/>
         </w:rPr>
+        <w:lastRenderedPageBreak/>
         <w:t>La aplicación</w:t>
       </w:r>
       <w:r>
@@ -10671,7 +11051,13 @@
               <w:rPr>
                 <w:rFonts w:ascii="Arial" w:eastAsia="Arial" w:hAnsi="Arial" w:cs="Arial"/>
               </w:rPr>
-              <w:t>La aplicación debe ser accesible desde múltiples sistemas operativos, como Windows, Linux y macOS, y adaptable a dispositivos móviles y tabletas.</w:t>
+              <w:t xml:space="preserve">La aplicación debe ser </w:t>
+            </w:r>
+            <w:r>
+              <w:rPr>
+                <w:rFonts w:ascii="Arial" w:eastAsia="Arial" w:hAnsi="Arial" w:cs="Arial"/>
+              </w:rPr>
+              <w:t>accesible desde múltiples sistemas operativos, como Windows, Linux y macOS, y adaptable a dispositivos móviles y tabletas.</w:t>
             </w:r>
           </w:p>
         </w:tc>
@@ -10849,7 +11235,15 @@
                 <w:b/>
                 <w:color w:val="000000"/>
               </w:rPr>
-              <w:t>Pruebas de Seguridad:</w:t>
+              <w:t xml:space="preserve">Pruebas de </w:t>
+            </w:r>
+            <w:r>
+              <w:rPr>
+                <w:rFonts w:ascii="Arial" w:eastAsia="Arial" w:hAnsi="Arial" w:cs="Arial"/>
+                <w:b/>
+                <w:color w:val="000000"/>
+              </w:rPr>
+              <w:t>Seguridad:</w:t>
             </w:r>
           </w:p>
         </w:tc>
@@ -10959,7 +11353,13 @@
               <w:rPr>
                 <w:rFonts w:ascii="Arial" w:eastAsia="Arial" w:hAnsi="Arial" w:cs="Arial"/>
               </w:rPr>
-              <w:t>Se implementarán mecanismos como SSL/TLS para la protección de credenciales y datos extraídos de GitHub.</w:t>
+              <w:t xml:space="preserve">Se implementarán mecanismos como SSL/TLS para la </w:t>
+            </w:r>
+            <w:r>
+              <w:rPr>
+                <w:rFonts w:ascii="Arial" w:eastAsia="Arial" w:hAnsi="Arial" w:cs="Arial"/>
+              </w:rPr>
+              <w:t>protección de credenciales y datos extraídos de GitHub.</w:t>
             </w:r>
           </w:p>
         </w:tc>
@@ -11059,7 +11459,6 @@
           <w:sz w:val="22"/>
           <w:szCs w:val="22"/>
         </w:rPr>
-        <w:lastRenderedPageBreak/>
         <w:t>CONCLUSIONES</w:t>
       </w:r>
       <w:r>
@@ -11095,7 +11494,14 @@
         <w:rPr>
           <w:rFonts w:ascii="Arial" w:eastAsia="Arial" w:hAnsi="Arial" w:cs="Arial"/>
         </w:rPr>
-        <w:t>La implementación de esta aplicación permitirá mejorar la organización y gestión de proyectos académicos en GitHub dentro de la Escuela Profesional de Ingeniería de Sistemas.</w:t>
+        <w:lastRenderedPageBreak/>
+        <w:t xml:space="preserve">La implementación de esta aplicación </w:t>
+      </w:r>
+      <w:r>
+        <w:rPr>
+          <w:rFonts w:ascii="Arial" w:eastAsia="Arial" w:hAnsi="Arial" w:cs="Arial"/>
+        </w:rPr>
+        <w:t>permitirá mejorar la organización y gestión de proyectos académicos en GitHub dentro de la Escuela Profesional de Ingeniería de Sistemas.</w:t>
       </w:r>
     </w:p>
     <w:p>
@@ -11121,7 +11527,13 @@
         <w:rPr>
           <w:rFonts w:ascii="Arial" w:eastAsia="Arial" w:hAnsi="Arial" w:cs="Arial"/>
         </w:rPr>
-        <w:t>Facilitará la evaluación de tendencias en desarrollo, despliegue y colaboración, proporcionando datos valiosos para la mejora continua de los proyectos académicos.</w:t>
+        <w:t>Facilitará la evaluación de tendencias en desarrollo, despliegue y colaboración, proporcionando datos valiosos para l</w:t>
+      </w:r>
+      <w:r>
+        <w:rPr>
+          <w:rFonts w:ascii="Arial" w:eastAsia="Arial" w:hAnsi="Arial" w:cs="Arial"/>
+        </w:rPr>
+        <w:t>a mejora continua de los proyectos académicos.</w:t>
       </w:r>
     </w:p>
     <w:p>
@@ -11206,7 +11618,13 @@
         <w:rPr>
           <w:rFonts w:ascii="Arial" w:eastAsia="Arial" w:hAnsi="Arial" w:cs="Arial"/>
         </w:rPr>
-        <w:t>Se recomienda capacitar a los estudiantes en buenas prácticas de gestión de repositorios para maximizar los beneficios de la aplicación.</w:t>
+        <w:t xml:space="preserve">Se recomienda capacitar a los estudiantes </w:t>
+      </w:r>
+      <w:r>
+        <w:rPr>
+          <w:rFonts w:ascii="Arial" w:eastAsia="Arial" w:hAnsi="Arial" w:cs="Arial"/>
+        </w:rPr>
+        <w:t>en buenas prácticas de gestión de repositorios para maximizar los beneficios de la aplicación.</w:t>
       </w:r>
     </w:p>
     <w:p>
@@ -11238,7 +11656,13 @@
         <w:rPr>
           <w:rFonts w:ascii="Arial" w:eastAsia="Arial" w:hAnsi="Arial" w:cs="Arial"/>
         </w:rPr>
-        <w:t>Mantener un canal de retroalimentación con los usuarios para mejorar continuamente la aplicación y adaptarla a nuevas necesidades del entorno académico.</w:t>
+        <w:t xml:space="preserve">Mantener </w:t>
+      </w:r>
+      <w:r>
+        <w:rPr>
+          <w:rFonts w:ascii="Arial" w:eastAsia="Arial" w:hAnsi="Arial" w:cs="Arial"/>
+        </w:rPr>
+        <w:t>un canal de retroalimentación con los usuarios para mejorar continuamente la aplicación y adaptarla a nuevas necesidades del entorno académico.</w:t>
       </w:r>
     </w:p>
     <w:p>
@@ -11350,7 +11774,6 @@
           <w:sz w:val="22"/>
           <w:szCs w:val="22"/>
         </w:rPr>
-        <w:lastRenderedPageBreak/>
         <w:t>BIBLIOGRAFÍA</w:t>
       </w:r>
       <w:r>
@@ -11389,6 +11812,7 @@
           <w:color w:val="28333D"/>
           <w:highlight w:val="white"/>
         </w:rPr>
+        <w:lastRenderedPageBreak/>
         <w:t>Natarajan</w:t>
       </w:r>
       <w:proofErr w:type="spellEnd"/>
@@ -11469,6 +11893,7 @@
         <w:t>Technol</w:t>
       </w:r>
       <w:proofErr w:type="spellEnd"/>
+      <w:proofErr w:type="gramStart"/>
       <w:r>
         <w:rPr>
           <w:rFonts w:ascii="Arial" w:eastAsia="Arial" w:hAnsi="Arial" w:cs="Arial"/>
@@ -11484,7 +11909,16 @@
           <w:color w:val="28333D"/>
           <w:highlight w:val="white"/>
         </w:rPr>
-        <w:t xml:space="preserve"> , 170, 107435. </w:t>
+        <w:t xml:space="preserve"> ,</w:t>
+      </w:r>
+      <w:proofErr w:type="gramEnd"/>
+      <w:r>
+        <w:rPr>
+          <w:rFonts w:ascii="Arial" w:eastAsia="Arial" w:hAnsi="Arial" w:cs="Arial"/>
+          <w:color w:val="28333D"/>
+          <w:highlight w:val="white"/>
+        </w:rPr>
+        <w:t xml:space="preserve"> 170, 107435. </w:t>
       </w:r>
       <w:hyperlink r:id="rId8">
         <w:r>
@@ -11494,7 +11928,16 @@
             <w:highlight w:val="white"/>
             <w:u w:val="single"/>
           </w:rPr>
-          <w:t>https://doi.org/10.1016/j.infsof.2024.107435</w:t>
+          <w:t>https://doi.org/10.1016/j.infsof.2</w:t>
+        </w:r>
+        <w:r>
+          <w:rPr>
+            <w:rFonts w:ascii="Arial" w:eastAsia="Arial" w:hAnsi="Arial" w:cs="Arial"/>
+            <w:color w:val="1155CC"/>
+            <w:highlight w:val="white"/>
+            <w:u w:val="single"/>
+          </w:rPr>
+          <w:t>024.107435</w:t>
         </w:r>
       </w:hyperlink>
       <w:r>
@@ -11521,7 +11964,25 @@
           <w:color w:val="28333D"/>
           <w:highlight w:val="white"/>
         </w:rPr>
-        <w:t xml:space="preserve">Jones, C. (2009). Mejores prácticas de ingeniería de software.. </w:t>
+        <w:t xml:space="preserve">Jones, C. (2009). Mejores prácticas de ingeniería de </w:t>
+      </w:r>
+      <w:proofErr w:type="gramStart"/>
+      <w:r>
+        <w:rPr>
+          <w:rFonts w:ascii="Arial" w:eastAsia="Arial" w:hAnsi="Arial" w:cs="Arial"/>
+          <w:color w:val="28333D"/>
+          <w:highlight w:val="white"/>
+        </w:rPr>
+        <w:t>software..</w:t>
+      </w:r>
+      <w:proofErr w:type="gramEnd"/>
+      <w:r>
+        <w:rPr>
+          <w:rFonts w:ascii="Arial" w:eastAsia="Arial" w:hAnsi="Arial" w:cs="Arial"/>
+          <w:color w:val="28333D"/>
+          <w:highlight w:val="white"/>
+        </w:rPr>
+        <w:t xml:space="preserve"> </w:t>
       </w:r>
       <w:hyperlink r:id="rId9">
         <w:r>
@@ -11657,6 +12118,7 @@
         <w:t>Educ</w:t>
       </w:r>
       <w:proofErr w:type="spellEnd"/>
+      <w:proofErr w:type="gramStart"/>
       <w:r>
         <w:rPr>
           <w:rFonts w:ascii="Arial" w:eastAsia="Arial" w:hAnsi="Arial" w:cs="Arial"/>
@@ -11672,7 +12134,16 @@
           <w:color w:val="28333D"/>
           <w:highlight w:val="white"/>
         </w:rPr>
-        <w:t xml:space="preserve"> , 32. </w:t>
+        <w:t xml:space="preserve"> ,</w:t>
+      </w:r>
+      <w:proofErr w:type="gramEnd"/>
+      <w:r>
+        <w:rPr>
+          <w:rFonts w:ascii="Arial" w:eastAsia="Arial" w:hAnsi="Arial" w:cs="Arial"/>
+          <w:color w:val="28333D"/>
+          <w:highlight w:val="white"/>
+        </w:rPr>
+        <w:t xml:space="preserve"> 32. </w:t>
       </w:r>
       <w:hyperlink r:id="rId10">
         <w:r>
@@ -11709,7 +12180,15 @@
           <w:color w:val="28333D"/>
           <w:highlight w:val="white"/>
         </w:rPr>
-        <w:t xml:space="preserve">Borges, H. y Valente, M. (2018). ¿Qué hay en una estrella de GitHub? Comprensión de las prácticas de asignación de estrellas a repositorios en una plataforma de programación social. </w:t>
+        <w:t xml:space="preserve">Borges, </w:t>
+      </w:r>
+      <w:r>
+        <w:rPr>
+          <w:rFonts w:ascii="Arial" w:eastAsia="Arial" w:hAnsi="Arial" w:cs="Arial"/>
+          <w:color w:val="28333D"/>
+          <w:highlight w:val="white"/>
+        </w:rPr>
+        <w:t xml:space="preserve">H. y Valente, M. (2018). ¿Qué hay en una estrella de GitHub? Comprensión de las prácticas de asignación de estrellas a repositorios en una plataforma de programación social. </w:t>
       </w:r>
       <w:r>
         <w:rPr>
@@ -11751,6 +12230,7 @@
         <w:t>Softw</w:t>
       </w:r>
       <w:proofErr w:type="spellEnd"/>
+      <w:proofErr w:type="gramStart"/>
       <w:r>
         <w:rPr>
           <w:rFonts w:ascii="Arial" w:eastAsia="Arial" w:hAnsi="Arial" w:cs="Arial"/>
@@ -11766,7 +12246,16 @@
           <w:color w:val="28333D"/>
           <w:highlight w:val="white"/>
         </w:rPr>
-        <w:t xml:space="preserve"> , 146, 112-129. </w:t>
+        <w:t xml:space="preserve"> ,</w:t>
+      </w:r>
+      <w:proofErr w:type="gramEnd"/>
+      <w:r>
+        <w:rPr>
+          <w:rFonts w:ascii="Arial" w:eastAsia="Arial" w:hAnsi="Arial" w:cs="Arial"/>
+          <w:color w:val="28333D"/>
+          <w:highlight w:val="white"/>
+        </w:rPr>
+        <w:t xml:space="preserve"> 146, 112-129. </w:t>
       </w:r>
       <w:hyperlink r:id="rId11">
         <w:r>
@@ -12061,7 +12550,7 @@
 </file>
 
 <file path=word/endnotes.xml><?xml version="1.0" encoding="utf-8"?>
-<w:endnotes xmlns:wpc="http://schemas.microsoft.com/office/word/2010/wordprocessingCanvas" xmlns:cx="http://schemas.microsoft.com/office/drawing/2014/chartex" xmlns:cx1="http://schemas.microsoft.com/office/drawing/2015/9/8/chartex" xmlns:cx2="http://schemas.microsoft.com/office/drawing/2015/10/21/chartex" xmlns:cx3="http://schemas.microsoft.com/office/drawing/2016/5/9/chartex" xmlns:cx4="http://schemas.microsoft.com/office/drawing/2016/5/10/chartex" xmlns:cx5="http://schemas.microsoft.com/office/drawing/2016/5/11/chartex" xmlns:cx6="http://schemas.microsoft.com/office/drawing/2016/5/12/chartex" xmlns:cx7="http://schemas.microsoft.com/office/drawing/2016/5/13/chartex" xmlns:cx8="http://schemas.microsoft.com/office/drawing/2016/5/14/chartex" xmlns:mc="http://schemas.openxmlformats.org/markup-compatibility/2006" xmlns:aink="http://schemas.microsoft.com/office/drawing/2016/ink" xmlns:am3d="http://schemas.microsoft.com/office/drawing/2017/model3d" xmlns:o="urn:schemas-microsoft-com:office:office" xmlns:oel="http://schemas.microsoft.com/office/2019/extlst" xmlns:r="http://schemas.openxmlformats.org/officeDocument/2006/relationships" xmlns:m="http://schemas.openxmlformats.org/officeDocument/2006/math" xmlns:v="urn:schemas-microsoft-com:vml" xmlns:wp14="http://schemas.microsoft.com/office/word/2010/wordprocessingDrawing" xmlns:wp="http://schemas.openxmlformats.org/drawingml/2006/wordprocessingDrawing" xmlns:w10="urn:schemas-microsoft-com:office:word" xmlns:w="http://schemas.openxmlformats.org/wordprocessingml/2006/main" xmlns:w14="http://schemas.microsoft.com/office/word/2010/wordml" xmlns:w15="http://schemas.microsoft.com/office/word/2012/wordml" xmlns:w16cex="http://schemas.microsoft.com/office/word/2018/wordml/cex" xmlns:w16cid="http://schemas.microsoft.com/office/word/2016/wordml/cid" xmlns:w16="http://schemas.microsoft.com/office/word/2018/wordml" xmlns:w16du="http://schemas.microsoft.com/office/word/2023/wordml/word16du" xmlns:w16sdtdh="http://schemas.microsoft.com/office/word/2020/wordml/sdtdatahash" xmlns:w16sdtfl="http://schemas.microsoft.com/office/word/2024/wordml/sdtformatlock" xmlns:w16se="http://schemas.microsoft.com/office/word/2015/wordml/symex" xmlns:wpg="http://schemas.microsoft.com/office/word/2010/wordprocessingGroup" xmlns:wpi="http://schemas.microsoft.com/office/word/2010/wordprocessingInk" xmlns:wne="http://schemas.microsoft.com/office/word/2006/wordml" xmlns:wps="http://schemas.microsoft.com/office/word/2010/wordprocessingShape" mc:Ignorable="w14 w15 w16se w16cid w16 w16cex w16sdtdh w16sdtfl w16du wp14">
+<w:endnotes xmlns:wpc="http://schemas.microsoft.com/office/word/2010/wordprocessingCanvas" xmlns:cx="http://schemas.microsoft.com/office/drawing/2014/chartex" xmlns:cx1="http://schemas.microsoft.com/office/drawing/2015/9/8/chartex" xmlns:cx2="http://schemas.microsoft.com/office/drawing/2015/10/21/chartex" xmlns:cx3="http://schemas.microsoft.com/office/drawing/2016/5/9/chartex" xmlns:cx4="http://schemas.microsoft.com/office/drawing/2016/5/10/chartex" xmlns:cx5="http://schemas.microsoft.com/office/drawing/2016/5/11/chartex" xmlns:cx6="http://schemas.microsoft.com/office/drawing/2016/5/12/chartex" xmlns:cx7="http://schemas.microsoft.com/office/drawing/2016/5/13/chartex" xmlns:cx8="http://schemas.microsoft.com/office/drawing/2016/5/14/chartex" xmlns:mc="http://schemas.openxmlformats.org/markup-compatibility/2006" xmlns:aink="http://schemas.microsoft.com/office/drawing/2016/ink" xmlns:am3d="http://schemas.microsoft.com/office/drawing/2017/model3d" xmlns:o="urn:schemas-microsoft-com:office:office" xmlns:r="http://schemas.openxmlformats.org/officeDocument/2006/relationships" xmlns:m="http://schemas.openxmlformats.org/officeDocument/2006/math" xmlns:v="urn:schemas-microsoft-com:vml" xmlns:wp14="http://schemas.microsoft.com/office/word/2010/wordprocessingDrawing" xmlns:wp="http://schemas.openxmlformats.org/drawingml/2006/wordprocessingDrawing" xmlns:w10="urn:schemas-microsoft-com:office:word" xmlns:w="http://schemas.openxmlformats.org/wordprocessingml/2006/main" xmlns:w14="http://schemas.microsoft.com/office/word/2010/wordml" xmlns:w15="http://schemas.microsoft.com/office/word/2012/wordml" xmlns:w16cex="http://schemas.microsoft.com/office/word/2018/wordml/cex" xmlns:w16cid="http://schemas.microsoft.com/office/word/2016/wordml/cid" xmlns:w16="http://schemas.microsoft.com/office/word/2018/wordml" xmlns:w16se="http://schemas.microsoft.com/office/word/2015/wordml/symex" xmlns:wpg="http://schemas.microsoft.com/office/word/2010/wordprocessingGroup" xmlns:wpi="http://schemas.microsoft.com/office/word/2010/wordprocessingInk" xmlns:wne="http://schemas.microsoft.com/office/word/2006/wordml" xmlns:wps="http://schemas.microsoft.com/office/word/2010/wordprocessingShape" mc:Ignorable="w14 w15 w16se w16cid w16 w16cex wp14">
   <w:endnote w:type="separator" w:id="-1">
     <w:p>
       <w:pPr>
@@ -12086,7 +12575,7 @@
 </file>
 
 <file path=word/footer1.xml><?xml version="1.0" encoding="utf-8"?>
-<w:ftr xmlns:wpc="http://schemas.microsoft.com/office/word/2010/wordprocessingCanvas" xmlns:cx="http://schemas.microsoft.com/office/drawing/2014/chartex" xmlns:cx1="http://schemas.microsoft.com/office/drawing/2015/9/8/chartex" xmlns:cx2="http://schemas.microsoft.com/office/drawing/2015/10/21/chartex" xmlns:cx3="http://schemas.microsoft.com/office/drawing/2016/5/9/chartex" xmlns:cx4="http://schemas.microsoft.com/office/drawing/2016/5/10/chartex" xmlns:cx5="http://schemas.microsoft.com/office/drawing/2016/5/11/chartex" xmlns:cx6="http://schemas.microsoft.com/office/drawing/2016/5/12/chartex" xmlns:cx7="http://schemas.microsoft.com/office/drawing/2016/5/13/chartex" xmlns:cx8="http://schemas.microsoft.com/office/drawing/2016/5/14/chartex" xmlns:mc="http://schemas.openxmlformats.org/markup-compatibility/2006" xmlns:aink="http://schemas.microsoft.com/office/drawing/2016/ink" xmlns:am3d="http://schemas.microsoft.com/office/drawing/2017/model3d" xmlns:o="urn:schemas-microsoft-com:office:office" xmlns:oel="http://schemas.microsoft.com/office/2019/extlst" xmlns:r="http://schemas.openxmlformats.org/officeDocument/2006/relationships" xmlns:m="http://schemas.openxmlformats.org/officeDocument/2006/math" xmlns:v="urn:schemas-microsoft-com:vml" xmlns:wp14="http://schemas.microsoft.com/office/word/2010/wordprocessingDrawing" xmlns:wp="http://schemas.openxmlformats.org/drawingml/2006/wordprocessingDrawing" xmlns:w10="urn:schemas-microsoft-com:office:word" xmlns:w="http://schemas.openxmlformats.org/wordprocessingml/2006/main" xmlns:w14="http://schemas.microsoft.com/office/word/2010/wordml" xmlns:w15="http://schemas.microsoft.com/office/word/2012/wordml" xmlns:w16cex="http://schemas.microsoft.com/office/word/2018/wordml/cex" xmlns:w16cid="http://schemas.microsoft.com/office/word/2016/wordml/cid" xmlns:w16="http://schemas.microsoft.com/office/word/2018/wordml" xmlns:w16du="http://schemas.microsoft.com/office/word/2023/wordml/word16du" xmlns:w16sdtdh="http://schemas.microsoft.com/office/word/2020/wordml/sdtdatahash" xmlns:w16sdtfl="http://schemas.microsoft.com/office/word/2024/wordml/sdtformatlock" xmlns:w16se="http://schemas.microsoft.com/office/word/2015/wordml/symex" xmlns:wpg="http://schemas.microsoft.com/office/word/2010/wordprocessingGroup" xmlns:wpi="http://schemas.microsoft.com/office/word/2010/wordprocessingInk" xmlns:wne="http://schemas.microsoft.com/office/word/2006/wordml" xmlns:wps="http://schemas.microsoft.com/office/word/2010/wordprocessingShape" mc:Ignorable="w14 w15 w16se w16cid w16 w16cex w16sdtdh w16sdtfl w16du wp14">
+<w:ftr xmlns:wpc="http://schemas.microsoft.com/office/word/2010/wordprocessingCanvas" xmlns:cx="http://schemas.microsoft.com/office/drawing/2014/chartex" xmlns:cx1="http://schemas.microsoft.com/office/drawing/2015/9/8/chartex" xmlns:cx2="http://schemas.microsoft.com/office/drawing/2015/10/21/chartex" xmlns:cx3="http://schemas.microsoft.com/office/drawing/2016/5/9/chartex" xmlns:cx4="http://schemas.microsoft.com/office/drawing/2016/5/10/chartex" xmlns:cx5="http://schemas.microsoft.com/office/drawing/2016/5/11/chartex" xmlns:cx6="http://schemas.microsoft.com/office/drawing/2016/5/12/chartex" xmlns:cx7="http://schemas.microsoft.com/office/drawing/2016/5/13/chartex" xmlns:cx8="http://schemas.microsoft.com/office/drawing/2016/5/14/chartex" xmlns:mc="http://schemas.openxmlformats.org/markup-compatibility/2006" xmlns:aink="http://schemas.microsoft.com/office/drawing/2016/ink" xmlns:am3d="http://schemas.microsoft.com/office/drawing/2017/model3d" xmlns:o="urn:schemas-microsoft-com:office:office" xmlns:r="http://schemas.openxmlformats.org/officeDocument/2006/relationships" xmlns:m="http://schemas.openxmlformats.org/officeDocument/2006/math" xmlns:v="urn:schemas-microsoft-com:vml" xmlns:wp14="http://schemas.microsoft.com/office/word/2010/wordprocessingDrawing" xmlns:wp="http://schemas.openxmlformats.org/drawingml/2006/wordprocessingDrawing" xmlns:w10="urn:schemas-microsoft-com:office:word" xmlns:w="http://schemas.openxmlformats.org/wordprocessingml/2006/main" xmlns:w14="http://schemas.microsoft.com/office/word/2010/wordml" xmlns:w15="http://schemas.microsoft.com/office/word/2012/wordml" xmlns:w16cex="http://schemas.microsoft.com/office/word/2018/wordml/cex" xmlns:w16cid="http://schemas.microsoft.com/office/word/2016/wordml/cid" xmlns:w16="http://schemas.microsoft.com/office/word/2018/wordml" xmlns:w16se="http://schemas.microsoft.com/office/word/2015/wordml/symex" xmlns:wpg="http://schemas.microsoft.com/office/word/2010/wordprocessingGroup" xmlns:wpi="http://schemas.microsoft.com/office/word/2010/wordprocessingInk" xmlns:wne="http://schemas.microsoft.com/office/word/2006/wordml" xmlns:wps="http://schemas.microsoft.com/office/word/2010/wordprocessingShape" mc:Ignorable="w14 w15 w16se w16cid w16 w16cex wp14">
   <w:p>
     <w:pPr>
       <w:pBdr>
@@ -12161,7 +12650,7 @@
 </file>
 
 <file path=word/footnotes.xml><?xml version="1.0" encoding="utf-8"?>
-<w:footnotes xmlns:wpc="http://schemas.microsoft.com/office/word/2010/wordprocessingCanvas" xmlns:cx="http://schemas.microsoft.com/office/drawing/2014/chartex" xmlns:cx1="http://schemas.microsoft.com/office/drawing/2015/9/8/chartex" xmlns:cx2="http://schemas.microsoft.com/office/drawing/2015/10/21/chartex" xmlns:cx3="http://schemas.microsoft.com/office/drawing/2016/5/9/chartex" xmlns:cx4="http://schemas.microsoft.com/office/drawing/2016/5/10/chartex" xmlns:cx5="http://schemas.microsoft.com/office/drawing/2016/5/11/chartex" xmlns:cx6="http://schemas.microsoft.com/office/drawing/2016/5/12/chartex" xmlns:cx7="http://schemas.microsoft.com/office/drawing/2016/5/13/chartex" xmlns:cx8="http://schemas.microsoft.com/office/drawing/2016/5/14/chartex" xmlns:mc="http://schemas.openxmlformats.org/markup-compatibility/2006" xmlns:aink="http://schemas.microsoft.com/office/drawing/2016/ink" xmlns:am3d="http://schemas.microsoft.com/office/drawing/2017/model3d" xmlns:o="urn:schemas-microsoft-com:office:office" xmlns:oel="http://schemas.microsoft.com/office/2019/extlst" xmlns:r="http://schemas.openxmlformats.org/officeDocument/2006/relationships" xmlns:m="http://schemas.openxmlformats.org/officeDocument/2006/math" xmlns:v="urn:schemas-microsoft-com:vml" xmlns:wp14="http://schemas.microsoft.com/office/word/2010/wordprocessingDrawing" xmlns:wp="http://schemas.openxmlformats.org/drawingml/2006/wordprocessingDrawing" xmlns:w10="urn:schemas-microsoft-com:office:word" xmlns:w="http://schemas.openxmlformats.org/wordprocessingml/2006/main" xmlns:w14="http://schemas.microsoft.com/office/word/2010/wordml" xmlns:w15="http://schemas.microsoft.com/office/word/2012/wordml" xmlns:w16cex="http://schemas.microsoft.com/office/word/2018/wordml/cex" xmlns:w16cid="http://schemas.microsoft.com/office/word/2016/wordml/cid" xmlns:w16="http://schemas.microsoft.com/office/word/2018/wordml" xmlns:w16du="http://schemas.microsoft.com/office/word/2023/wordml/word16du" xmlns:w16sdtdh="http://schemas.microsoft.com/office/word/2020/wordml/sdtdatahash" xmlns:w16sdtfl="http://schemas.microsoft.com/office/word/2024/wordml/sdtformatlock" xmlns:w16se="http://schemas.microsoft.com/office/word/2015/wordml/symex" xmlns:wpg="http://schemas.microsoft.com/office/word/2010/wordprocessingGroup" xmlns:wpi="http://schemas.microsoft.com/office/word/2010/wordprocessingInk" xmlns:wne="http://schemas.microsoft.com/office/word/2006/wordml" xmlns:wps="http://schemas.microsoft.com/office/word/2010/wordprocessingShape" mc:Ignorable="w14 w15 w16se w16cid w16 w16cex w16sdtdh w16sdtfl w16du wp14">
+<w:footnotes xmlns:wpc="http://schemas.microsoft.com/office/word/2010/wordprocessingCanvas" xmlns:cx="http://schemas.microsoft.com/office/drawing/2014/chartex" xmlns:cx1="http://schemas.microsoft.com/office/drawing/2015/9/8/chartex" xmlns:cx2="http://schemas.microsoft.com/office/drawing/2015/10/21/chartex" xmlns:cx3="http://schemas.microsoft.com/office/drawing/2016/5/9/chartex" xmlns:cx4="http://schemas.microsoft.com/office/drawing/2016/5/10/chartex" xmlns:cx5="http://schemas.microsoft.com/office/drawing/2016/5/11/chartex" xmlns:cx6="http://schemas.microsoft.com/office/drawing/2016/5/12/chartex" xmlns:cx7="http://schemas.microsoft.com/office/drawing/2016/5/13/chartex" xmlns:cx8="http://schemas.microsoft.com/office/drawing/2016/5/14/chartex" xmlns:mc="http://schemas.openxmlformats.org/markup-compatibility/2006" xmlns:aink="http://schemas.microsoft.com/office/drawing/2016/ink" xmlns:am3d="http://schemas.microsoft.com/office/drawing/2017/model3d" xmlns:o="urn:schemas-microsoft-com:office:office" xmlns:r="http://schemas.openxmlformats.org/officeDocument/2006/relationships" xmlns:m="http://schemas.openxmlformats.org/officeDocument/2006/math" xmlns:v="urn:schemas-microsoft-com:vml" xmlns:wp14="http://schemas.microsoft.com/office/word/2010/wordprocessingDrawing" xmlns:wp="http://schemas.openxmlformats.org/drawingml/2006/wordprocessingDrawing" xmlns:w10="urn:schemas-microsoft-com:office:word" xmlns:w="http://schemas.openxmlformats.org/wordprocessingml/2006/main" xmlns:w14="http://schemas.microsoft.com/office/word/2010/wordml" xmlns:w15="http://schemas.microsoft.com/office/word/2012/wordml" xmlns:w16cex="http://schemas.microsoft.com/office/word/2018/wordml/cex" xmlns:w16cid="http://schemas.microsoft.com/office/word/2016/wordml/cid" xmlns:w16="http://schemas.microsoft.com/office/word/2018/wordml" xmlns:w16se="http://schemas.microsoft.com/office/word/2015/wordml/symex" xmlns:wpg="http://schemas.microsoft.com/office/word/2010/wordprocessingGroup" xmlns:wpi="http://schemas.microsoft.com/office/word/2010/wordprocessingInk" xmlns:wne="http://schemas.microsoft.com/office/word/2006/wordml" xmlns:wps="http://schemas.microsoft.com/office/word/2010/wordprocessingShape" mc:Ignorable="w14 w15 w16se w16cid w16 w16cex wp14">
   <w:footnote w:type="separator" w:id="-1">
     <w:p>
       <w:pPr>
@@ -12186,7 +12675,7 @@
 </file>
 
 <file path=word/header1.xml><?xml version="1.0" encoding="utf-8"?>
-<w:hdr xmlns:wpc="http://schemas.microsoft.com/office/word/2010/wordprocessingCanvas" xmlns:cx="http://schemas.microsoft.com/office/drawing/2014/chartex" xmlns:cx1="http://schemas.microsoft.com/office/drawing/2015/9/8/chartex" xmlns:cx2="http://schemas.microsoft.com/office/drawing/2015/10/21/chartex" xmlns:cx3="http://schemas.microsoft.com/office/drawing/2016/5/9/chartex" xmlns:cx4="http://schemas.microsoft.com/office/drawing/2016/5/10/chartex" xmlns:cx5="http://schemas.microsoft.com/office/drawing/2016/5/11/chartex" xmlns:cx6="http://schemas.microsoft.com/office/drawing/2016/5/12/chartex" xmlns:cx7="http://schemas.microsoft.com/office/drawing/2016/5/13/chartex" xmlns:cx8="http://schemas.microsoft.com/office/drawing/2016/5/14/chartex" xmlns:mc="http://schemas.openxmlformats.org/markup-compatibility/2006" xmlns:aink="http://schemas.microsoft.com/office/drawing/2016/ink" xmlns:am3d="http://schemas.microsoft.com/office/drawing/2017/model3d" xmlns:o="urn:schemas-microsoft-com:office:office" xmlns:oel="http://schemas.microsoft.com/office/2019/extlst" xmlns:r="http://schemas.openxmlformats.org/officeDocument/2006/relationships" xmlns:m="http://schemas.openxmlformats.org/officeDocument/2006/math" xmlns:v="urn:schemas-microsoft-com:vml" xmlns:wp14="http://schemas.microsoft.com/office/word/2010/wordprocessingDrawing" xmlns:wp="http://schemas.openxmlformats.org/drawingml/2006/wordprocessingDrawing" xmlns:w10="urn:schemas-microsoft-com:office:word" xmlns:w="http://schemas.openxmlformats.org/wordprocessingml/2006/main" xmlns:w14="http://schemas.microsoft.com/office/word/2010/wordml" xmlns:w15="http://schemas.microsoft.com/office/word/2012/wordml" xmlns:w16cex="http://schemas.microsoft.com/office/word/2018/wordml/cex" xmlns:w16cid="http://schemas.microsoft.com/office/word/2016/wordml/cid" xmlns:w16="http://schemas.microsoft.com/office/word/2018/wordml" xmlns:w16du="http://schemas.microsoft.com/office/word/2023/wordml/word16du" xmlns:w16sdtdh="http://schemas.microsoft.com/office/word/2020/wordml/sdtdatahash" xmlns:w16sdtfl="http://schemas.microsoft.com/office/word/2024/wordml/sdtformatlock" xmlns:w16se="http://schemas.microsoft.com/office/word/2015/wordml/symex" xmlns:wpg="http://schemas.microsoft.com/office/word/2010/wordprocessingGroup" xmlns:wpi="http://schemas.microsoft.com/office/word/2010/wordprocessingInk" xmlns:wne="http://schemas.microsoft.com/office/word/2006/wordml" xmlns:wps="http://schemas.microsoft.com/office/word/2010/wordprocessingShape" mc:Ignorable="w14 w15 w16se w16cid w16 w16cex w16sdtdh w16sdtfl w16du wp14">
+<w:hdr xmlns:wpc="http://schemas.microsoft.com/office/word/2010/wordprocessingCanvas" xmlns:cx="http://schemas.microsoft.com/office/drawing/2014/chartex" xmlns:cx1="http://schemas.microsoft.com/office/drawing/2015/9/8/chartex" xmlns:cx2="http://schemas.microsoft.com/office/drawing/2015/10/21/chartex" xmlns:cx3="http://schemas.microsoft.com/office/drawing/2016/5/9/chartex" xmlns:cx4="http://schemas.microsoft.com/office/drawing/2016/5/10/chartex" xmlns:cx5="http://schemas.microsoft.com/office/drawing/2016/5/11/chartex" xmlns:cx6="http://schemas.microsoft.com/office/drawing/2016/5/12/chartex" xmlns:cx7="http://schemas.microsoft.com/office/drawing/2016/5/13/chartex" xmlns:cx8="http://schemas.microsoft.com/office/drawing/2016/5/14/chartex" xmlns:mc="http://schemas.openxmlformats.org/markup-compatibility/2006" xmlns:aink="http://schemas.microsoft.com/office/drawing/2016/ink" xmlns:am3d="http://schemas.microsoft.com/office/drawing/2017/model3d" xmlns:o="urn:schemas-microsoft-com:office:office" xmlns:r="http://schemas.openxmlformats.org/officeDocument/2006/relationships" xmlns:m="http://schemas.openxmlformats.org/officeDocument/2006/math" xmlns:v="urn:schemas-microsoft-com:vml" xmlns:wp14="http://schemas.microsoft.com/office/word/2010/wordprocessingDrawing" xmlns:wp="http://schemas.openxmlformats.org/drawingml/2006/wordprocessingDrawing" xmlns:w10="urn:schemas-microsoft-com:office:word" xmlns:w="http://schemas.openxmlformats.org/wordprocessingml/2006/main" xmlns:w14="http://schemas.microsoft.com/office/word/2010/wordml" xmlns:w15="http://schemas.microsoft.com/office/word/2012/wordml" xmlns:w16cex="http://schemas.microsoft.com/office/word/2018/wordml/cex" xmlns:w16cid="http://schemas.microsoft.com/office/word/2016/wordml/cid" xmlns:w16="http://schemas.microsoft.com/office/word/2018/wordml" xmlns:w16se="http://schemas.microsoft.com/office/word/2015/wordml/symex" xmlns:wpg="http://schemas.microsoft.com/office/word/2010/wordprocessingGroup" xmlns:wpi="http://schemas.microsoft.com/office/word/2010/wordprocessingInk" xmlns:wne="http://schemas.microsoft.com/office/word/2006/wordml" xmlns:wps="http://schemas.microsoft.com/office/word/2010/wordprocessingShape" mc:Ignorable="w14 w15 w16se w16cid w16 w16cex wp14">
   <w:p>
     <w:pPr>
       <w:pBdr>
@@ -12207,47 +12696,6 @@
     </w:pPr>
     <w:r>
       <w:rPr>
-        <w:noProof/>
-        <w:color w:val="000000"/>
-      </w:rPr>
-      <w:drawing>
-        <wp:inline distT="0" distB="0" distL="0" distR="0" wp14:anchorId="7889AAFE" wp14:editId="5471C822">
-          <wp:extent cx="837823" cy="498751"/>
-          <wp:effectExtent l="0" t="0" r="0" b="0"/>
-          <wp:docPr id="2" name="image2.png"/>
-          <wp:cNvGraphicFramePr/>
-          <a:graphic xmlns:a="http://schemas.openxmlformats.org/drawingml/2006/main">
-            <a:graphicData uri="http://schemas.openxmlformats.org/drawingml/2006/picture">
-              <pic:pic xmlns:pic="http://schemas.openxmlformats.org/drawingml/2006/picture">
-                <pic:nvPicPr>
-                  <pic:cNvPr id="0" name="image2.png"/>
-                  <pic:cNvPicPr preferRelativeResize="0"/>
-                </pic:nvPicPr>
-                <pic:blipFill>
-                  <a:blip r:embed="rId1"/>
-                  <a:srcRect/>
-                  <a:stretch>
-                    <a:fillRect/>
-                  </a:stretch>
-                </pic:blipFill>
-                <pic:spPr>
-                  <a:xfrm>
-                    <a:off x="0" y="0"/>
-                    <a:ext cx="837823" cy="498751"/>
-                  </a:xfrm>
-                  <a:prstGeom prst="rect">
-                    <a:avLst/>
-                  </a:prstGeom>
-                  <a:ln/>
-                </pic:spPr>
-              </pic:pic>
-            </a:graphicData>
-          </a:graphic>
-        </wp:inline>
-      </w:drawing>
-    </w:r>
-    <w:r>
-      <w:rPr>
         <w:color w:val="000000"/>
       </w:rPr>
       <w:tab/>
@@ -12263,7 +12711,7 @@
 </file>
 
 <file path=word/numbering.xml><?xml version="1.0" encoding="utf-8"?>
-<w:numbering xmlns:wpc="http://schemas.microsoft.com/office/word/2010/wordprocessingCanvas" xmlns:cx="http://schemas.microsoft.com/office/drawing/2014/chartex" xmlns:cx1="http://schemas.microsoft.com/office/drawing/2015/9/8/chartex" xmlns:cx2="http://schemas.microsoft.com/office/drawing/2015/10/21/chartex" xmlns:cx3="http://schemas.microsoft.com/office/drawing/2016/5/9/chartex" xmlns:cx4="http://schemas.microsoft.com/office/drawing/2016/5/10/chartex" xmlns:cx5="http://schemas.microsoft.com/office/drawing/2016/5/11/chartex" xmlns:cx6="http://schemas.microsoft.com/office/drawing/2016/5/12/chartex" xmlns:cx7="http://schemas.microsoft.com/office/drawing/2016/5/13/chartex" xmlns:cx8="http://schemas.microsoft.com/office/drawing/2016/5/14/chartex" xmlns:mc="http://schemas.openxmlformats.org/markup-compatibility/2006" xmlns:aink="http://schemas.microsoft.com/office/drawing/2016/ink" xmlns:am3d="http://schemas.microsoft.com/office/drawing/2017/model3d" xmlns:o="urn:schemas-microsoft-com:office:office" xmlns:oel="http://schemas.microsoft.com/office/2019/extlst" xmlns:r="http://schemas.openxmlformats.org/officeDocument/2006/relationships" xmlns:m="http://schemas.openxmlformats.org/officeDocument/2006/math" xmlns:v="urn:schemas-microsoft-com:vml" xmlns:wp14="http://schemas.microsoft.com/office/word/2010/wordprocessingDrawing" xmlns:wp="http://schemas.openxmlformats.org/drawingml/2006/wordprocessingDrawing" xmlns:w10="urn:schemas-microsoft-com:office:word" xmlns:w="http://schemas.openxmlformats.org/wordprocessingml/2006/main" xmlns:w14="http://schemas.microsoft.com/office/word/2010/wordml" xmlns:w15="http://schemas.microsoft.com/office/word/2012/wordml" xmlns:w16cex="http://schemas.microsoft.com/office/word/2018/wordml/cex" xmlns:w16cid="http://schemas.microsoft.com/office/word/2016/wordml/cid" xmlns:w16="http://schemas.microsoft.com/office/word/2018/wordml" xmlns:w16du="http://schemas.microsoft.com/office/word/2023/wordml/word16du" xmlns:w16sdtdh="http://schemas.microsoft.com/office/word/2020/wordml/sdtdatahash" xmlns:w16sdtfl="http://schemas.microsoft.com/office/word/2024/wordml/sdtformatlock" xmlns:w16se="http://schemas.microsoft.com/office/word/2015/wordml/symex" xmlns:wpg="http://schemas.microsoft.com/office/word/2010/wordprocessingGroup" xmlns:wpi="http://schemas.microsoft.com/office/word/2010/wordprocessingInk" xmlns:wne="http://schemas.microsoft.com/office/word/2006/wordml" xmlns:wps="http://schemas.microsoft.com/office/word/2010/wordprocessingShape" mc:Ignorable="w14 w15 w16se w16cid w16 w16cex w16sdtdh w16sdtfl w16du wp14">
+<w:numbering xmlns:wpc="http://schemas.microsoft.com/office/word/2010/wordprocessingCanvas" xmlns:cx="http://schemas.microsoft.com/office/drawing/2014/chartex" xmlns:cx1="http://schemas.microsoft.com/office/drawing/2015/9/8/chartex" xmlns:cx2="http://schemas.microsoft.com/office/drawing/2015/10/21/chartex" xmlns:cx3="http://schemas.microsoft.com/office/drawing/2016/5/9/chartex" xmlns:cx4="http://schemas.microsoft.com/office/drawing/2016/5/10/chartex" xmlns:cx5="http://schemas.microsoft.com/office/drawing/2016/5/11/chartex" xmlns:cx6="http://schemas.microsoft.com/office/drawing/2016/5/12/chartex" xmlns:cx7="http://schemas.microsoft.com/office/drawing/2016/5/13/chartex" xmlns:cx8="http://schemas.microsoft.com/office/drawing/2016/5/14/chartex" xmlns:mc="http://schemas.openxmlformats.org/markup-compatibility/2006" xmlns:aink="http://schemas.microsoft.com/office/drawing/2016/ink" xmlns:am3d="http://schemas.microsoft.com/office/drawing/2017/model3d" xmlns:o="urn:schemas-microsoft-com:office:office" xmlns:r="http://schemas.openxmlformats.org/officeDocument/2006/relationships" xmlns:m="http://schemas.openxmlformats.org/officeDocument/2006/math" xmlns:v="urn:schemas-microsoft-com:vml" xmlns:wp14="http://schemas.microsoft.com/office/word/2010/wordprocessingDrawing" xmlns:wp="http://schemas.openxmlformats.org/drawingml/2006/wordprocessingDrawing" xmlns:w10="urn:schemas-microsoft-com:office:word" xmlns:w="http://schemas.openxmlformats.org/wordprocessingml/2006/main" xmlns:w14="http://schemas.microsoft.com/office/word/2010/wordml" xmlns:w15="http://schemas.microsoft.com/office/word/2012/wordml" xmlns:w16cex="http://schemas.microsoft.com/office/word/2018/wordml/cex" xmlns:w16cid="http://schemas.microsoft.com/office/word/2016/wordml/cid" xmlns:w16="http://schemas.microsoft.com/office/word/2018/wordml" xmlns:w16se="http://schemas.microsoft.com/office/word/2015/wordml/symex" xmlns:wpg="http://schemas.microsoft.com/office/word/2010/wordprocessingGroup" xmlns:wpi="http://schemas.microsoft.com/office/word/2010/wordprocessingInk" xmlns:wne="http://schemas.microsoft.com/office/word/2006/wordml" xmlns:wps="http://schemas.microsoft.com/office/word/2010/wordprocessingShape" mc:Ignorable="w14 w15 w16se w16cid w16 w16cex wp14">
   <w:abstractNum w:abstractNumId="0" w15:restartNumberingAfterBreak="0">
     <w:nsid w:val="014151C1"/>
     <w:multiLevelType w:val="multilevel"/>
@@ -15264,92 +15712,92 @@
       </w:rPr>
     </w:lvl>
   </w:abstractNum>
-  <w:num w:numId="1" w16cid:durableId="1662153978">
+  <w:num w:numId="1">
     <w:abstractNumId w:val="18"/>
   </w:num>
-  <w:num w:numId="2" w16cid:durableId="1084374148">
+  <w:num w:numId="2">
     <w:abstractNumId w:val="22"/>
   </w:num>
-  <w:num w:numId="3" w16cid:durableId="2018727358">
+  <w:num w:numId="3">
     <w:abstractNumId w:val="9"/>
   </w:num>
-  <w:num w:numId="4" w16cid:durableId="929657853">
+  <w:num w:numId="4">
     <w:abstractNumId w:val="8"/>
   </w:num>
-  <w:num w:numId="5" w16cid:durableId="1983608742">
+  <w:num w:numId="5">
     <w:abstractNumId w:val="15"/>
   </w:num>
-  <w:num w:numId="6" w16cid:durableId="1959873028">
+  <w:num w:numId="6">
     <w:abstractNumId w:val="5"/>
   </w:num>
-  <w:num w:numId="7" w16cid:durableId="1742096305">
+  <w:num w:numId="7">
     <w:abstractNumId w:val="23"/>
   </w:num>
-  <w:num w:numId="8" w16cid:durableId="1156803322">
+  <w:num w:numId="8">
     <w:abstractNumId w:val="2"/>
   </w:num>
-  <w:num w:numId="9" w16cid:durableId="1564830896">
+  <w:num w:numId="9">
     <w:abstractNumId w:val="1"/>
   </w:num>
-  <w:num w:numId="10" w16cid:durableId="98531347">
+  <w:num w:numId="10">
     <w:abstractNumId w:val="3"/>
   </w:num>
-  <w:num w:numId="11" w16cid:durableId="2093891981">
+  <w:num w:numId="11">
     <w:abstractNumId w:val="0"/>
   </w:num>
-  <w:num w:numId="12" w16cid:durableId="1320772406">
+  <w:num w:numId="12">
     <w:abstractNumId w:val="10"/>
   </w:num>
-  <w:num w:numId="13" w16cid:durableId="1836725941">
+  <w:num w:numId="13">
     <w:abstractNumId w:val="21"/>
   </w:num>
-  <w:num w:numId="14" w16cid:durableId="1718778982">
+  <w:num w:numId="14">
     <w:abstractNumId w:val="7"/>
   </w:num>
-  <w:num w:numId="15" w16cid:durableId="1717779188">
+  <w:num w:numId="15">
     <w:abstractNumId w:val="14"/>
   </w:num>
-  <w:num w:numId="16" w16cid:durableId="2039623649">
+  <w:num w:numId="16">
     <w:abstractNumId w:val="25"/>
   </w:num>
-  <w:num w:numId="17" w16cid:durableId="2000574301">
+  <w:num w:numId="17">
     <w:abstractNumId w:val="24"/>
   </w:num>
-  <w:num w:numId="18" w16cid:durableId="948708420">
+  <w:num w:numId="18">
     <w:abstractNumId w:val="17"/>
   </w:num>
-  <w:num w:numId="19" w16cid:durableId="1352216871">
+  <w:num w:numId="19">
     <w:abstractNumId w:val="16"/>
   </w:num>
-  <w:num w:numId="20" w16cid:durableId="873812531">
+  <w:num w:numId="20">
     <w:abstractNumId w:val="20"/>
   </w:num>
-  <w:num w:numId="21" w16cid:durableId="1813596275">
+  <w:num w:numId="21">
     <w:abstractNumId w:val="26"/>
   </w:num>
-  <w:num w:numId="22" w16cid:durableId="266278027">
+  <w:num w:numId="22">
     <w:abstractNumId w:val="4"/>
   </w:num>
-  <w:num w:numId="23" w16cid:durableId="341737454">
+  <w:num w:numId="23">
     <w:abstractNumId w:val="19"/>
   </w:num>
-  <w:num w:numId="24" w16cid:durableId="123279225">
+  <w:num w:numId="24">
     <w:abstractNumId w:val="11"/>
   </w:num>
-  <w:num w:numId="25" w16cid:durableId="1867254701">
+  <w:num w:numId="25">
     <w:abstractNumId w:val="6"/>
   </w:num>
-  <w:num w:numId="26" w16cid:durableId="281885739">
+  <w:num w:numId="26">
     <w:abstractNumId w:val="12"/>
   </w:num>
-  <w:num w:numId="27" w16cid:durableId="1671365613">
+  <w:num w:numId="27">
     <w:abstractNumId w:val="13"/>
   </w:num>
 </w:numbering>
 </file>
 
 <file path=word/styles.xml><?xml version="1.0" encoding="utf-8"?>
-<w:styles xmlns:mc="http://schemas.openxmlformats.org/markup-compatibility/2006" xmlns:r="http://schemas.openxmlformats.org/officeDocument/2006/relationships" xmlns:w="http://schemas.openxmlformats.org/wordprocessingml/2006/main" xmlns:w14="http://schemas.microsoft.com/office/word/2010/wordml" xmlns:w15="http://schemas.microsoft.com/office/word/2012/wordml" xmlns:w16cex="http://schemas.microsoft.com/office/word/2018/wordml/cex" xmlns:w16cid="http://schemas.microsoft.com/office/word/2016/wordml/cid" xmlns:w16="http://schemas.microsoft.com/office/word/2018/wordml" xmlns:w16du="http://schemas.microsoft.com/office/word/2023/wordml/word16du" xmlns:w16sdtdh="http://schemas.microsoft.com/office/word/2020/wordml/sdtdatahash" xmlns:w16sdtfl="http://schemas.microsoft.com/office/word/2024/wordml/sdtformatlock" xmlns:w16se="http://schemas.microsoft.com/office/word/2015/wordml/symex" mc:Ignorable="w14 w15 w16se w16cid w16 w16cex w16sdtdh w16sdtfl w16du">
+<w:styles xmlns:mc="http://schemas.openxmlformats.org/markup-compatibility/2006" xmlns:r="http://schemas.openxmlformats.org/officeDocument/2006/relationships" xmlns:w="http://schemas.openxmlformats.org/wordprocessingml/2006/main" xmlns:w14="http://schemas.microsoft.com/office/word/2010/wordml" xmlns:w15="http://schemas.microsoft.com/office/word/2012/wordml" xmlns:w16cex="http://schemas.microsoft.com/office/word/2018/wordml/cex" xmlns:w16cid="http://schemas.microsoft.com/office/word/2016/wordml/cid" xmlns:w16="http://schemas.microsoft.com/office/word/2018/wordml" xmlns:w16se="http://schemas.microsoft.com/office/word/2015/wordml/symex" mc:Ignorable="w14 w15 w16se w16cid w16 w16cex">
   <w:docDefaults>
     <w:rPrDefault>
       <w:rPr>
@@ -15944,9 +16392,7 @@
       <w:tblStyleRowBandSize w:val="1"/>
       <w:tblStyleColBandSize w:val="1"/>
       <w:tblCellMar>
-        <w:top w:w="0" w:type="dxa"/>
         <w:left w:w="70" w:type="dxa"/>
-        <w:bottom w:w="0" w:type="dxa"/>
         <w:right w:w="70" w:type="dxa"/>
       </w:tblCellMar>
     </w:tblPr>
@@ -15957,9 +16403,7 @@
       <w:tblStyleRowBandSize w:val="1"/>
       <w:tblStyleColBandSize w:val="1"/>
       <w:tblCellMar>
-        <w:top w:w="0" w:type="dxa"/>
         <w:left w:w="70" w:type="dxa"/>
-        <w:bottom w:w="0" w:type="dxa"/>
         <w:right w:w="70" w:type="dxa"/>
       </w:tblCellMar>
     </w:tblPr>
@@ -15973,9 +16417,7 @@
       <w:tblStyleRowBandSize w:val="1"/>
       <w:tblStyleColBandSize w:val="1"/>
       <w:tblCellMar>
-        <w:top w:w="0" w:type="dxa"/>
         <w:left w:w="108" w:type="dxa"/>
-        <w:bottom w:w="0" w:type="dxa"/>
         <w:right w:w="108" w:type="dxa"/>
       </w:tblCellMar>
     </w:tblPr>
@@ -16002,9 +16444,7 @@
       <w:tblStyleRowBandSize w:val="1"/>
       <w:tblStyleColBandSize w:val="1"/>
       <w:tblCellMar>
-        <w:top w:w="0" w:type="dxa"/>
         <w:left w:w="108" w:type="dxa"/>
-        <w:bottom w:w="0" w:type="dxa"/>
         <w:right w:w="108" w:type="dxa"/>
       </w:tblCellMar>
     </w:tblPr>
@@ -16018,9 +16458,7 @@
       <w:tblStyleRowBandSize w:val="1"/>
       <w:tblStyleColBandSize w:val="1"/>
       <w:tblCellMar>
-        <w:top w:w="0" w:type="dxa"/>
         <w:left w:w="108" w:type="dxa"/>
-        <w:bottom w:w="0" w:type="dxa"/>
         <w:right w:w="108" w:type="dxa"/>
       </w:tblCellMar>
     </w:tblPr>
@@ -16034,9 +16472,7 @@
       <w:tblStyleRowBandSize w:val="1"/>
       <w:tblStyleColBandSize w:val="1"/>
       <w:tblCellMar>
-        <w:top w:w="0" w:type="dxa"/>
         <w:left w:w="108" w:type="dxa"/>
-        <w:bottom w:w="0" w:type="dxa"/>
         <w:right w:w="108" w:type="dxa"/>
       </w:tblCellMar>
     </w:tblPr>
@@ -16050,12 +16486,54 @@
       <w:tblStyleRowBandSize w:val="1"/>
       <w:tblStyleColBandSize w:val="1"/>
       <w:tblCellMar>
-        <w:top w:w="0" w:type="dxa"/>
         <w:left w:w="108" w:type="dxa"/>
-        <w:bottom w:w="0" w:type="dxa"/>
         <w:right w:w="108" w:type="dxa"/>
       </w:tblCellMar>
     </w:tblPr>
+  </w:style>
+  <w:style w:type="paragraph" w:styleId="Encabezado">
+    <w:name w:val="header"/>
+    <w:basedOn w:val="Normal"/>
+    <w:link w:val="EncabezadoCar"/>
+    <w:uiPriority w:val="99"/>
+    <w:unhideWhenUsed/>
+    <w:rsid w:val="00CD3730"/>
+    <w:pPr>
+      <w:tabs>
+        <w:tab w:val="center" w:pos="4252"/>
+        <w:tab w:val="right" w:pos="8504"/>
+      </w:tabs>
+      <w:spacing w:after="0" w:line="240" w:lineRule="auto"/>
+    </w:pPr>
+  </w:style>
+  <w:style w:type="character" w:customStyle="1" w:styleId="EncabezadoCar">
+    <w:name w:val="Encabezado Car"/>
+    <w:basedOn w:val="Fuentedeprrafopredeter"/>
+    <w:link w:val="Encabezado"/>
+    <w:uiPriority w:val="99"/>
+    <w:rsid w:val="00CD3730"/>
+  </w:style>
+  <w:style w:type="paragraph" w:styleId="Piedepgina">
+    <w:name w:val="footer"/>
+    <w:basedOn w:val="Normal"/>
+    <w:link w:val="PiedepginaCar"/>
+    <w:uiPriority w:val="99"/>
+    <w:unhideWhenUsed/>
+    <w:rsid w:val="00CD3730"/>
+    <w:pPr>
+      <w:tabs>
+        <w:tab w:val="center" w:pos="4252"/>
+        <w:tab w:val="right" w:pos="8504"/>
+      </w:tabs>
+      <w:spacing w:after="0" w:line="240" w:lineRule="auto"/>
+    </w:pPr>
+  </w:style>
+  <w:style w:type="character" w:customStyle="1" w:styleId="PiedepginaCar">
+    <w:name w:val="Pie de página Car"/>
+    <w:basedOn w:val="Fuentedeprrafopredeter"/>
+    <w:link w:val="Piedepgina"/>
+    <w:uiPriority w:val="99"/>
+    <w:rsid w:val="00CD3730"/>
   </w:style>
 </w:styles>
 </file>

</xml_diff>